<commit_message>
updated with adviser's signature
Project Status Report week 6 and 7
</commit_message>
<xml_diff>
--- a/Documentation/ProjectStatusReport-DrDentAssist (week6).docx
+++ b/Documentation/ProjectStatusReport-DrDentAssist (week6).docx
@@ -1,6 +1,6 @@
 
 <file path=word/document.xml><?xml version="1.0" encoding="utf-8"?>
-<w:document xmlns:wpc="http://schemas.microsoft.com/office/word/2010/wordprocessingCanvas" xmlns:mc="http://schemas.openxmlformats.org/markup-compatibility/2006" xmlns:o="urn:schemas-microsoft-com:office:office" xmlns:r="http://schemas.openxmlformats.org/officeDocument/2006/relationships" xmlns:m="http://schemas.openxmlformats.org/officeDocument/2006/math" xmlns:v="urn:schemas-microsoft-com:vml" xmlns:wp14="http://schemas.microsoft.com/office/word/2010/wordprocessingDrawing" xmlns:wp="http://schemas.openxmlformats.org/drawingml/2006/wordprocessingDrawing" xmlns:w10="urn:schemas-microsoft-com:office:word" xmlns:w="http://schemas.openxmlformats.org/wordprocessingml/2006/main" xmlns:w14="http://schemas.microsoft.com/office/word/2010/wordml" xmlns:wpg="http://schemas.microsoft.com/office/word/2010/wordprocessingGroup" xmlns:wpi="http://schemas.microsoft.com/office/word/2010/wordprocessingInk" xmlns:wne="http://schemas.microsoft.com/office/word/2006/wordml" xmlns:wps="http://schemas.microsoft.com/office/word/2010/wordprocessingShape" mc:Ignorable="w14 wp14">
+<w:document xmlns:wpc="http://schemas.microsoft.com/office/word/2010/wordprocessingCanvas" xmlns:mc="http://schemas.openxmlformats.org/markup-compatibility/2006" xmlns:o="urn:schemas-microsoft-com:office:office" xmlns:r="http://schemas.openxmlformats.org/officeDocument/2006/relationships" xmlns:m="http://schemas.openxmlformats.org/officeDocument/2006/math" xmlns:v="urn:schemas-microsoft-com:vml" xmlns:wp14="http://schemas.microsoft.com/office/word/2010/wordprocessingDrawing" xmlns:wp="http://schemas.openxmlformats.org/drawingml/2006/wordprocessingDrawing" xmlns:w10="urn:schemas-microsoft-com:office:word" xmlns:w="http://schemas.openxmlformats.org/wordprocessingml/2006/main" xmlns:w14="http://schemas.microsoft.com/office/word/2010/wordml" xmlns:w15="http://schemas.microsoft.com/office/word/2012/wordml" xmlns:wpg="http://schemas.microsoft.com/office/word/2010/wordprocessingGroup" xmlns:wpi="http://schemas.microsoft.com/office/word/2010/wordprocessingInk" xmlns:wne="http://schemas.microsoft.com/office/word/2006/wordml" xmlns:wps="http://schemas.microsoft.com/office/word/2010/wordprocessingShape" mc:Ignorable="w14 w15 wp14">
   <w:background w:color="FFFFFF"/>
   <w:body>
     <w:p>
@@ -11,7 +11,7 @@
       <w:r>
         <w:rPr>
           <w:noProof/>
-          <w:lang w:val="en-US" w:eastAsia="en-US" w:bidi="ar-SA"/>
+          <w:lang w:eastAsia="en-PH" w:bidi="ar-SA"/>
         </w:rPr>
         <w:drawing>
           <wp:inline distT="0" distB="0" distL="0" distR="0">
@@ -31,7 +31,7 @@
                     </pic:cNvPicPr>
                   </pic:nvPicPr>
                   <pic:blipFill>
-                    <a:blip r:embed="rId8"/>
+                    <a:blip r:embed="rId7"/>
                     <a:stretch>
                       <a:fillRect/>
                     </a:stretch>
@@ -85,7 +85,7 @@
       <w:r>
         <w:rPr>
           <w:noProof/>
-          <w:lang w:val="en-US" w:eastAsia="en-US" w:bidi="ar-SA"/>
+          <w:lang w:eastAsia="en-PH" w:bidi="ar-SA"/>
         </w:rPr>
         <w:drawing>
           <wp:inline distT="0" distB="0" distL="114300" distR="114300">
@@ -105,7 +105,7 @@
                     </pic:cNvPicPr>
                   </pic:nvPicPr>
                   <pic:blipFill>
-                    <a:blip r:embed="rId9"/>
+                    <a:blip r:embed="rId8"/>
                     <a:stretch>
                       <a:fillRect/>
                     </a:stretch>
@@ -254,7 +254,7 @@
       <w:r>
         <w:rPr>
           <w:noProof/>
-          <w:lang w:val="en-US" w:eastAsia="en-US" w:bidi="ar-SA"/>
+          <w:lang w:eastAsia="en-PH" w:bidi="ar-SA"/>
         </w:rPr>
         <w:drawing>
           <wp:inline distT="0" distB="0" distL="114300" distR="114300">
@@ -274,7 +274,7 @@
                     </pic:cNvPicPr>
                   </pic:nvPicPr>
                   <pic:blipFill>
-                    <a:blip r:embed="rId9"/>
+                    <a:blip r:embed="rId8"/>
                     <a:stretch>
                       <a:fillRect/>
                     </a:stretch>
@@ -891,9 +891,9 @@
           <w:color w:val="0000FF"/>
         </w:rPr>
         <w:sectPr>
-          <w:headerReference w:type="default" r:id="rId10"/>
-          <w:footerReference w:type="default" r:id="rId11"/>
-          <w:footerReference w:type="first" r:id="rId12"/>
+          <w:headerReference w:type="default" r:id="rId9"/>
+          <w:footerReference w:type="default" r:id="rId10"/>
+          <w:footerReference w:type="first" r:id="rId11"/>
           <w:pgSz w:w="12240" w:h="15840"/>
           <w:pgMar w:top="1440" w:right="1800" w:bottom="1440" w:left="1800" w:header="0" w:footer="720" w:gutter="0"/>
           <w:pgNumType w:start="1"/>
@@ -1322,7 +1322,7 @@
       <w:r>
         <w:rPr>
           <w:noProof/>
-          <w:lang w:val="en-US" w:eastAsia="en-US" w:bidi="ar-SA"/>
+          <w:lang w:eastAsia="en-PH" w:bidi="ar-SA"/>
         </w:rPr>
         <w:drawing>
           <wp:anchor distT="0" distB="0" distL="114300" distR="114300" simplePos="0" relativeHeight="251658240" behindDoc="0" locked="0" layoutInCell="1" allowOverlap="1" wp14:anchorId="0BA93AFB" wp14:editId="764867E7">
@@ -1358,7 +1358,7 @@
                     </pic:cNvPicPr>
                   </pic:nvPicPr>
                   <pic:blipFill>
-                    <a:blip r:embed="rId9">
+                    <a:blip r:embed="rId8">
                       <a:extLst>
                         <a:ext uri="{28A0092B-C50C-407E-A947-70E740481C1C}">
                           <a14:useLocalDpi xmlns:a14="http://schemas.microsoft.com/office/drawing/2010/main" val="0"/>
@@ -1467,13 +1467,8 @@
         <w:ind w:left="900"/>
       </w:pPr>
       <w:r>
-        <w:t xml:space="preserve">Project </w:t>
-      </w:r>
-      <w:proofErr w:type="spellStart"/>
-      <w:r>
-        <w:t>ongoing</w:t>
-      </w:r>
-      <w:proofErr w:type="spellEnd"/>
+        <w:t>Project ongoing</w:t>
+      </w:r>
       <w:r>
         <w:t xml:space="preserve">, </w:t>
       </w:r>
@@ -5089,7 +5084,6 @@
               <w:rPr>
                 <w:b/>
               </w:rPr>
-              <w:lastRenderedPageBreak/>
               <w:t>Project Recommendations</w:t>
             </w:r>
           </w:p>
@@ -5136,6 +5130,7 @@
                     <w:suppressOverlap/>
                   </w:pPr>
                   <w:r>
+                    <w:lastRenderedPageBreak/>
                     <w:t xml:space="preserve">The project is </w:t>
                   </w:r>
                   <w:r>
@@ -5201,6 +5196,7 @@
               <w:rPr>
                 <w:b/>
               </w:rPr>
+              <w:lastRenderedPageBreak/>
               <w:t>Objectives for Next Project Status Review</w:t>
             </w:r>
           </w:p>
@@ -5249,8 +5245,6 @@
                   <w:r>
                     <w:t>Web Development should be 6</w:t>
                   </w:r>
-                  <w:bookmarkStart w:id="19" w:name="_GoBack"/>
-                  <w:bookmarkEnd w:id="19"/>
                   <w:r>
                     <w:t>0%. Any alterations on initial plans wil</w:t>
                   </w:r>
@@ -5409,8 +5403,8 @@
                     <w:ind w:hanging="360"/>
                     <w:suppressOverlap/>
                   </w:pPr>
-                  <w:bookmarkStart w:id="20" w:name="_z337ya"/>
-                  <w:bookmarkEnd w:id="20"/>
+                  <w:bookmarkStart w:id="19" w:name="_z337ya"/>
+                  <w:bookmarkEnd w:id="19"/>
                   <w:r>
                     <w:t>Project Metrics/Statistics</w:t>
                   </w:r>
@@ -5463,7 +5457,7 @@
       <w:r>
         <w:rPr>
           <w:noProof/>
-          <w:lang w:val="en-US" w:eastAsia="en-US" w:bidi="ar-SA"/>
+          <w:lang w:eastAsia="en-PH" w:bidi="ar-SA"/>
         </w:rPr>
         <w:drawing>
           <wp:inline distT="0" distB="0" distL="114300" distR="114300">
@@ -5483,7 +5477,7 @@
                     </pic:cNvPicPr>
                   </pic:nvPicPr>
                   <pic:blipFill>
-                    <a:blip r:embed="rId9"/>
+                    <a:blip r:embed="rId8"/>
                     <a:stretch>
                       <a:fillRect/>
                     </a:stretch>
@@ -5525,8 +5519,8 @@
           <w:szCs w:val="26"/>
         </w:rPr>
       </w:pPr>
-      <w:bookmarkStart w:id="21" w:name="_1y810tw"/>
-      <w:bookmarkEnd w:id="21"/>
+      <w:bookmarkStart w:id="20" w:name="_1y810tw"/>
+      <w:bookmarkEnd w:id="20"/>
       <w:r>
         <w:rPr>
           <w:sz w:val="26"/>
@@ -5661,14 +5655,16 @@
     </w:p>
     <w:p/>
     <w:p>
-      <w:pPr>
-        <w:spacing w:before="240" w:after="240"/>
-        <w:jc w:val="center"/>
-      </w:pPr>
+      <w:r>
+        <w:rPr>
+          <w:i/>
+        </w:rPr>
+        <w:t>**scanned version of this page with signature is on page 8, last page</w:t>
+      </w:r>
       <w:r>
         <w:rPr>
           <w:noProof/>
-          <w:lang w:val="en-US" w:eastAsia="en-US" w:bidi="ar-SA"/>
+          <w:lang w:eastAsia="en-PH" w:bidi="ar-SA"/>
         </w:rPr>
         <w:drawing>
           <wp:inline distT="0" distB="0" distL="114300" distR="114300">
@@ -5688,7 +5684,7 @@
                     </pic:cNvPicPr>
                   </pic:nvPicPr>
                   <pic:blipFill>
-                    <a:blip r:embed="rId9"/>
+                    <a:blip r:embed="rId8"/>
                     <a:stretch>
                       <a:fillRect/>
                     </a:stretch>
@@ -5732,8 +5728,8 @@
           <w:szCs w:val="26"/>
         </w:rPr>
       </w:pPr>
-      <w:bookmarkStart w:id="22" w:name="_4i7ojhp"/>
-      <w:bookmarkEnd w:id="22"/>
+      <w:bookmarkStart w:id="21" w:name="_4i7ojhp"/>
+      <w:bookmarkEnd w:id="21"/>
       <w:r>
         <w:rPr>
           <w:sz w:val="26"/>
@@ -5753,8 +5749,8 @@
         <w:spacing w:before="480" w:after="240"/>
         <w:ind w:hanging="576"/>
       </w:pPr>
-      <w:bookmarkStart w:id="23" w:name="_2xcytpi"/>
-      <w:bookmarkEnd w:id="23"/>
+      <w:bookmarkStart w:id="22" w:name="_2xcytpi"/>
+      <w:bookmarkEnd w:id="22"/>
       <w:r>
         <w:t>Document Guidelines</w:t>
       </w:r>
@@ -5763,10 +5759,10 @@
       <w:pPr>
         <w:ind w:left="590"/>
       </w:pPr>
-      <w:bookmarkStart w:id="24" w:name="_3whwml4"/>
-      <w:bookmarkStart w:id="25" w:name="1ci93xb"/>
+      <w:bookmarkStart w:id="23" w:name="_3whwml4"/>
+      <w:bookmarkStart w:id="24" w:name="1ci93xb"/>
+      <w:bookmarkEnd w:id="23"/>
       <w:bookmarkEnd w:id="24"/>
-      <w:bookmarkEnd w:id="25"/>
     </w:p>
     <w:p>
       <w:pPr>
@@ -5778,8 +5774,8 @@
         <w:spacing w:before="480" w:after="240"/>
         <w:ind w:hanging="576"/>
       </w:pPr>
-      <w:bookmarkStart w:id="26" w:name="_2bn6wsx"/>
-      <w:bookmarkEnd w:id="26"/>
+      <w:bookmarkStart w:id="25" w:name="_2bn6wsx"/>
+      <w:bookmarkEnd w:id="25"/>
       <w:r>
         <w:t>Project Status Report Sections Omitted</w:t>
       </w:r>
@@ -5793,17 +5789,207 @@
       <w:pPr>
         <w:spacing w:before="240" w:after="240"/>
         <w:jc w:val="center"/>
-      </w:pPr>
-      <w:r>
         <w:rPr>
           <w:noProof/>
-          <w:lang w:val="en-US" w:eastAsia="en-US" w:bidi="ar-SA"/>
+          <w:lang w:eastAsia="en-PH" w:bidi="ar-SA"/>
+        </w:rPr>
+      </w:pPr>
+    </w:p>
+    <w:p>
+      <w:pPr>
+        <w:spacing w:before="240" w:after="240"/>
+        <w:jc w:val="center"/>
+        <w:rPr>
+          <w:noProof/>
+          <w:lang w:eastAsia="en-PH" w:bidi="ar-SA"/>
+        </w:rPr>
+      </w:pPr>
+    </w:p>
+    <w:p>
+      <w:pPr>
+        <w:spacing w:before="240" w:after="240"/>
+        <w:jc w:val="center"/>
+        <w:rPr>
+          <w:noProof/>
+          <w:lang w:eastAsia="en-PH" w:bidi="ar-SA"/>
+        </w:rPr>
+      </w:pPr>
+    </w:p>
+    <w:p>
+      <w:pPr>
+        <w:spacing w:before="240" w:after="240"/>
+        <w:jc w:val="center"/>
+        <w:rPr>
+          <w:noProof/>
+          <w:lang w:eastAsia="en-PH" w:bidi="ar-SA"/>
+        </w:rPr>
+      </w:pPr>
+    </w:p>
+    <w:p>
+      <w:pPr>
+        <w:spacing w:before="240" w:after="240"/>
+        <w:jc w:val="center"/>
+        <w:rPr>
+          <w:noProof/>
+          <w:lang w:eastAsia="en-PH" w:bidi="ar-SA"/>
+        </w:rPr>
+      </w:pPr>
+    </w:p>
+    <w:p>
+      <w:pPr>
+        <w:spacing w:before="240" w:after="240"/>
+        <w:jc w:val="center"/>
+        <w:rPr>
+          <w:noProof/>
+          <w:lang w:eastAsia="en-PH" w:bidi="ar-SA"/>
+        </w:rPr>
+      </w:pPr>
+    </w:p>
+    <w:p>
+      <w:pPr>
+        <w:spacing w:before="240" w:after="240"/>
+        <w:jc w:val="center"/>
+        <w:rPr>
+          <w:noProof/>
+          <w:lang w:eastAsia="en-PH" w:bidi="ar-SA"/>
+        </w:rPr>
+      </w:pPr>
+    </w:p>
+    <w:p>
+      <w:pPr>
+        <w:spacing w:before="240" w:after="240"/>
+        <w:jc w:val="center"/>
+        <w:rPr>
+          <w:noProof/>
+          <w:lang w:eastAsia="en-PH" w:bidi="ar-SA"/>
+        </w:rPr>
+      </w:pPr>
+    </w:p>
+    <w:p>
+      <w:pPr>
+        <w:spacing w:before="240" w:after="240"/>
+        <w:jc w:val="center"/>
+        <w:rPr>
+          <w:noProof/>
+          <w:lang w:eastAsia="en-PH" w:bidi="ar-SA"/>
+        </w:rPr>
+      </w:pPr>
+    </w:p>
+    <w:p>
+      <w:pPr>
+        <w:spacing w:before="240" w:after="240"/>
+        <w:jc w:val="center"/>
+        <w:rPr>
+          <w:noProof/>
+          <w:lang w:eastAsia="en-PH" w:bidi="ar-SA"/>
+        </w:rPr>
+      </w:pPr>
+    </w:p>
+    <w:p>
+      <w:pPr>
+        <w:spacing w:before="240" w:after="240"/>
+        <w:jc w:val="center"/>
+        <w:rPr>
+          <w:noProof/>
+          <w:lang w:eastAsia="en-PH" w:bidi="ar-SA"/>
+        </w:rPr>
+      </w:pPr>
+    </w:p>
+    <w:p>
+      <w:pPr>
+        <w:spacing w:before="240" w:after="240"/>
+        <w:jc w:val="center"/>
+        <w:rPr>
+          <w:noProof/>
+          <w:lang w:eastAsia="en-PH" w:bidi="ar-SA"/>
+        </w:rPr>
+      </w:pPr>
+    </w:p>
+    <w:p>
+      <w:pPr>
+        <w:spacing w:before="240" w:after="240"/>
+        <w:jc w:val="center"/>
+        <w:rPr>
+          <w:noProof/>
+          <w:lang w:eastAsia="en-PH" w:bidi="ar-SA"/>
+        </w:rPr>
+      </w:pPr>
+    </w:p>
+    <w:p>
+      <w:pPr>
+        <w:spacing w:before="240" w:after="240"/>
+        <w:jc w:val="center"/>
+        <w:rPr>
+          <w:noProof/>
+          <w:lang w:eastAsia="en-PH" w:bidi="ar-SA"/>
+        </w:rPr>
+      </w:pPr>
+    </w:p>
+    <w:p>
+      <w:pPr>
+        <w:spacing w:before="240" w:after="240"/>
+        <w:jc w:val="center"/>
+        <w:rPr>
+          <w:noProof/>
+          <w:lang w:eastAsia="en-PH" w:bidi="ar-SA"/>
+        </w:rPr>
+      </w:pPr>
+    </w:p>
+    <w:p>
+      <w:pPr>
+        <w:spacing w:before="240" w:after="240"/>
+        <w:jc w:val="center"/>
+        <w:rPr>
+          <w:noProof/>
+          <w:lang w:eastAsia="en-PH" w:bidi="ar-SA"/>
+        </w:rPr>
+      </w:pPr>
+    </w:p>
+    <w:p>
+      <w:pPr>
+        <w:spacing w:before="240" w:after="240"/>
+        <w:jc w:val="center"/>
+        <w:rPr>
+          <w:noProof/>
+          <w:lang w:eastAsia="en-PH" w:bidi="ar-SA"/>
+        </w:rPr>
+      </w:pPr>
+    </w:p>
+    <w:p>
+      <w:pPr>
+        <w:spacing w:before="240" w:after="240"/>
+        <w:jc w:val="center"/>
+        <w:rPr>
+          <w:noProof/>
+          <w:lang w:eastAsia="en-PH" w:bidi="ar-SA"/>
+        </w:rPr>
+      </w:pPr>
+    </w:p>
+    <w:p>
+      <w:pPr>
+        <w:spacing w:before="240" w:after="240"/>
+        <w:jc w:val="center"/>
+        <w:rPr>
+          <w:noProof/>
+          <w:lang w:eastAsia="en-PH" w:bidi="ar-SA"/>
+        </w:rPr>
+      </w:pPr>
+    </w:p>
+    <w:p>
+      <w:pPr>
+        <w:spacing w:before="240" w:after="240"/>
+        <w:jc w:val="center"/>
+      </w:pPr>
+      <w:r>
+        <w:rPr>
+          <w:noProof/>
+          <w:lang w:eastAsia="en-PH" w:bidi="ar-SA"/>
         </w:rPr>
         <w:drawing>
-          <wp:inline distT="0" distB="0" distL="114300" distR="114300">
-            <wp:extent cx="5486400" cy="91440"/>
-            <wp:effectExtent l="0" t="0" r="0" b="0"/>
-            <wp:docPr id="7" name="Picture"/>
+          <wp:inline distT="0" distB="0" distL="0" distR="0" wp14:anchorId="03010F38" wp14:editId="120DCAFC">
+            <wp:extent cx="5019675" cy="4962525"/>
+            <wp:effectExtent l="0" t="0" r="9525" b="9525"/>
+            <wp:docPr id="9" name="Picture 9"/>
             <wp:cNvGraphicFramePr>
               <a:graphicFrameLocks xmlns:a="http://schemas.openxmlformats.org/drawingml/2006/main" noChangeAspect="1"/>
             </wp:cNvGraphicFramePr>
@@ -5811,32 +5997,23 @@
               <a:graphicData uri="http://schemas.openxmlformats.org/drawingml/2006/picture">
                 <pic:pic xmlns:pic="http://schemas.openxmlformats.org/drawingml/2006/picture">
                   <pic:nvPicPr>
-                    <pic:cNvPr id="6" name="Picture"/>
-                    <pic:cNvPicPr>
-                      <a:picLocks noChangeAspect="1" noChangeArrowheads="1"/>
-                    </pic:cNvPicPr>
+                    <pic:cNvPr id="1" name=""/>
+                    <pic:cNvPicPr/>
                   </pic:nvPicPr>
                   <pic:blipFill>
-                    <a:blip r:embed="rId9"/>
+                    <a:blip r:embed="rId12"/>
                     <a:stretch>
                       <a:fillRect/>
                     </a:stretch>
                   </pic:blipFill>
-                  <pic:spPr bwMode="auto">
+                  <pic:spPr>
                     <a:xfrm>
                       <a:off x="0" y="0"/>
-                      <a:ext cx="5486400" cy="91440"/>
+                      <a:ext cx="5019675" cy="4962525"/>
                     </a:xfrm>
                     <a:prstGeom prst="rect">
                       <a:avLst/>
                     </a:prstGeom>
-                    <a:noFill/>
-                    <a:ln w="9525">
-                      <a:noFill/>
-                      <a:miter lim="800000"/>
-                      <a:headEnd/>
-                      <a:tailEnd/>
-                    </a:ln>
                   </pic:spPr>
                 </pic:pic>
               </a:graphicData>
@@ -5844,6 +6021,8 @@
           </wp:inline>
         </w:drawing>
       </w:r>
+      <w:bookmarkStart w:id="26" w:name="_GoBack"/>
+      <w:bookmarkEnd w:id="26"/>
     </w:p>
     <w:sectPr>
       <w:headerReference w:type="default" r:id="rId13"/>
@@ -5862,7 +6041,7 @@
 </file>
 
 <file path=word/endnotes.xml><?xml version="1.0" encoding="utf-8"?>
-<w:endnotes xmlns:wpc="http://schemas.microsoft.com/office/word/2010/wordprocessingCanvas" xmlns:mc="http://schemas.openxmlformats.org/markup-compatibility/2006" xmlns:o="urn:schemas-microsoft-com:office:office" xmlns:r="http://schemas.openxmlformats.org/officeDocument/2006/relationships" xmlns:m="http://schemas.openxmlformats.org/officeDocument/2006/math" xmlns:v="urn:schemas-microsoft-com:vml" xmlns:wp14="http://schemas.microsoft.com/office/word/2010/wordprocessingDrawing" xmlns:wp="http://schemas.openxmlformats.org/drawingml/2006/wordprocessingDrawing" xmlns:w10="urn:schemas-microsoft-com:office:word" xmlns:w="http://schemas.openxmlformats.org/wordprocessingml/2006/main" xmlns:w14="http://schemas.microsoft.com/office/word/2010/wordml" xmlns:wpg="http://schemas.microsoft.com/office/word/2010/wordprocessingGroup" xmlns:wpi="http://schemas.microsoft.com/office/word/2010/wordprocessingInk" xmlns:wne="http://schemas.microsoft.com/office/word/2006/wordml" xmlns:wps="http://schemas.microsoft.com/office/word/2010/wordprocessingShape" mc:Ignorable="w14 wp14">
+<w:endnotes xmlns:wpc="http://schemas.microsoft.com/office/word/2010/wordprocessingCanvas" xmlns:mc="http://schemas.openxmlformats.org/markup-compatibility/2006" xmlns:o="urn:schemas-microsoft-com:office:office" xmlns:r="http://schemas.openxmlformats.org/officeDocument/2006/relationships" xmlns:m="http://schemas.openxmlformats.org/officeDocument/2006/math" xmlns:v="urn:schemas-microsoft-com:vml" xmlns:wp14="http://schemas.microsoft.com/office/word/2010/wordprocessingDrawing" xmlns:wp="http://schemas.openxmlformats.org/drawingml/2006/wordprocessingDrawing" xmlns:w10="urn:schemas-microsoft-com:office:word" xmlns:w="http://schemas.openxmlformats.org/wordprocessingml/2006/main" xmlns:w14="http://schemas.microsoft.com/office/word/2010/wordml" xmlns:w15="http://schemas.microsoft.com/office/word/2012/wordml" xmlns:wpg="http://schemas.microsoft.com/office/word/2010/wordprocessingGroup" xmlns:wpi="http://schemas.microsoft.com/office/word/2010/wordprocessingInk" xmlns:wne="http://schemas.microsoft.com/office/word/2006/wordml" xmlns:wps="http://schemas.microsoft.com/office/word/2010/wordprocessingShape" mc:Ignorable="w14 w15 wp14">
   <w:endnote w:type="separator" w:id="-1">
     <w:p>
       <w:r>
@@ -5881,7 +6060,7 @@
 </file>
 
 <file path=word/footer1.xml><?xml version="1.0" encoding="utf-8"?>
-<w:ftr xmlns:wpc="http://schemas.microsoft.com/office/word/2010/wordprocessingCanvas" xmlns:mc="http://schemas.openxmlformats.org/markup-compatibility/2006" xmlns:o="urn:schemas-microsoft-com:office:office" xmlns:r="http://schemas.openxmlformats.org/officeDocument/2006/relationships" xmlns:m="http://schemas.openxmlformats.org/officeDocument/2006/math" xmlns:v="urn:schemas-microsoft-com:vml" xmlns:wp14="http://schemas.microsoft.com/office/word/2010/wordprocessingDrawing" xmlns:wp="http://schemas.openxmlformats.org/drawingml/2006/wordprocessingDrawing" xmlns:w10="urn:schemas-microsoft-com:office:word" xmlns:w="http://schemas.openxmlformats.org/wordprocessingml/2006/main" xmlns:w14="http://schemas.microsoft.com/office/word/2010/wordml" xmlns:wpg="http://schemas.microsoft.com/office/word/2010/wordprocessingGroup" xmlns:wpi="http://schemas.microsoft.com/office/word/2010/wordprocessingInk" xmlns:wne="http://schemas.microsoft.com/office/word/2006/wordml" xmlns:wps="http://schemas.microsoft.com/office/word/2010/wordprocessingShape" mc:Ignorable="w14 wp14">
+<w:ftr xmlns:wpc="http://schemas.microsoft.com/office/word/2010/wordprocessingCanvas" xmlns:mc="http://schemas.openxmlformats.org/markup-compatibility/2006" xmlns:o="urn:schemas-microsoft-com:office:office" xmlns:r="http://schemas.openxmlformats.org/officeDocument/2006/relationships" xmlns:m="http://schemas.openxmlformats.org/officeDocument/2006/math" xmlns:v="urn:schemas-microsoft-com:vml" xmlns:wp14="http://schemas.microsoft.com/office/word/2010/wordprocessingDrawing" xmlns:wp="http://schemas.openxmlformats.org/drawingml/2006/wordprocessingDrawing" xmlns:w10="urn:schemas-microsoft-com:office:word" xmlns:w="http://schemas.openxmlformats.org/wordprocessingml/2006/main" xmlns:w14="http://schemas.microsoft.com/office/word/2010/wordml" xmlns:w15="http://schemas.microsoft.com/office/word/2012/wordml" xmlns:wpg="http://schemas.microsoft.com/office/word/2010/wordprocessingGroup" xmlns:wpi="http://schemas.microsoft.com/office/word/2010/wordprocessingInk" xmlns:wne="http://schemas.microsoft.com/office/word/2006/wordml" xmlns:wps="http://schemas.microsoft.com/office/word/2010/wordprocessingShape" mc:Ignorable="w14 w15 wp14">
   <w:p>
     <w:pPr>
       <w:pBdr>
@@ -5947,7 +6126,7 @@
 </file>
 
 <file path=word/footer2.xml><?xml version="1.0" encoding="utf-8"?>
-<w:ftr xmlns:wpc="http://schemas.microsoft.com/office/word/2010/wordprocessingCanvas" xmlns:mc="http://schemas.openxmlformats.org/markup-compatibility/2006" xmlns:o="urn:schemas-microsoft-com:office:office" xmlns:r="http://schemas.openxmlformats.org/officeDocument/2006/relationships" xmlns:m="http://schemas.openxmlformats.org/officeDocument/2006/math" xmlns:v="urn:schemas-microsoft-com:vml" xmlns:wp14="http://schemas.microsoft.com/office/word/2010/wordprocessingDrawing" xmlns:wp="http://schemas.openxmlformats.org/drawingml/2006/wordprocessingDrawing" xmlns:w10="urn:schemas-microsoft-com:office:word" xmlns:w="http://schemas.openxmlformats.org/wordprocessingml/2006/main" xmlns:w14="http://schemas.microsoft.com/office/word/2010/wordml" xmlns:wpg="http://schemas.microsoft.com/office/word/2010/wordprocessingGroup" xmlns:wpi="http://schemas.microsoft.com/office/word/2010/wordprocessingInk" xmlns:wne="http://schemas.microsoft.com/office/word/2006/wordml" xmlns:wps="http://schemas.microsoft.com/office/word/2010/wordprocessingShape" mc:Ignorable="w14 wp14">
+<w:ftr xmlns:wpc="http://schemas.microsoft.com/office/word/2010/wordprocessingCanvas" xmlns:mc="http://schemas.openxmlformats.org/markup-compatibility/2006" xmlns:o="urn:schemas-microsoft-com:office:office" xmlns:r="http://schemas.openxmlformats.org/officeDocument/2006/relationships" xmlns:m="http://schemas.openxmlformats.org/officeDocument/2006/math" xmlns:v="urn:schemas-microsoft-com:vml" xmlns:wp14="http://schemas.microsoft.com/office/word/2010/wordprocessingDrawing" xmlns:wp="http://schemas.openxmlformats.org/drawingml/2006/wordprocessingDrawing" xmlns:w10="urn:schemas-microsoft-com:office:word" xmlns:w="http://schemas.openxmlformats.org/wordprocessingml/2006/main" xmlns:w14="http://schemas.microsoft.com/office/word/2010/wordml" xmlns:w15="http://schemas.microsoft.com/office/word/2012/wordml" xmlns:wpg="http://schemas.microsoft.com/office/word/2010/wordprocessingGroup" xmlns:wpi="http://schemas.microsoft.com/office/word/2010/wordprocessingInk" xmlns:wne="http://schemas.microsoft.com/office/word/2006/wordml" xmlns:wps="http://schemas.microsoft.com/office/word/2010/wordprocessingShape" mc:Ignorable="w14 w15 wp14">
   <w:p>
     <w:pPr>
       <w:pBdr>
@@ -6015,7 +6194,7 @@
 </file>
 
 <file path=word/footer3.xml><?xml version="1.0" encoding="utf-8"?>
-<w:ftr xmlns:wpc="http://schemas.microsoft.com/office/word/2010/wordprocessingCanvas" xmlns:mc="http://schemas.openxmlformats.org/markup-compatibility/2006" xmlns:o="urn:schemas-microsoft-com:office:office" xmlns:r="http://schemas.openxmlformats.org/officeDocument/2006/relationships" xmlns:m="http://schemas.openxmlformats.org/officeDocument/2006/math" xmlns:v="urn:schemas-microsoft-com:vml" xmlns:wp14="http://schemas.microsoft.com/office/word/2010/wordprocessingDrawing" xmlns:wp="http://schemas.openxmlformats.org/drawingml/2006/wordprocessingDrawing" xmlns:w10="urn:schemas-microsoft-com:office:word" xmlns:w="http://schemas.openxmlformats.org/wordprocessingml/2006/main" xmlns:w14="http://schemas.microsoft.com/office/word/2010/wordml" xmlns:wpg="http://schemas.microsoft.com/office/word/2010/wordprocessingGroup" xmlns:wpi="http://schemas.microsoft.com/office/word/2010/wordprocessingInk" xmlns:wne="http://schemas.microsoft.com/office/word/2006/wordml" xmlns:wps="http://schemas.microsoft.com/office/word/2010/wordprocessingShape" mc:Ignorable="w14 wp14">
+<w:ftr xmlns:wpc="http://schemas.microsoft.com/office/word/2010/wordprocessingCanvas" xmlns:mc="http://schemas.openxmlformats.org/markup-compatibility/2006" xmlns:o="urn:schemas-microsoft-com:office:office" xmlns:r="http://schemas.openxmlformats.org/officeDocument/2006/relationships" xmlns:m="http://schemas.openxmlformats.org/officeDocument/2006/math" xmlns:v="urn:schemas-microsoft-com:vml" xmlns:wp14="http://schemas.microsoft.com/office/word/2010/wordprocessingDrawing" xmlns:wp="http://schemas.openxmlformats.org/drawingml/2006/wordprocessingDrawing" xmlns:w10="urn:schemas-microsoft-com:office:word" xmlns:w="http://schemas.openxmlformats.org/wordprocessingml/2006/main" xmlns:w14="http://schemas.microsoft.com/office/word/2010/wordml" xmlns:w15="http://schemas.microsoft.com/office/word/2012/wordml" xmlns:wpg="http://schemas.microsoft.com/office/word/2010/wordprocessingGroup" xmlns:wpi="http://schemas.microsoft.com/office/word/2010/wordprocessingInk" xmlns:wne="http://schemas.microsoft.com/office/word/2006/wordml" xmlns:wps="http://schemas.microsoft.com/office/word/2010/wordprocessingShape" mc:Ignorable="w14 w15 wp14">
   <w:p>
     <w:pPr>
       <w:pBdr>
@@ -6108,7 +6287,7 @@
 </file>
 
 <file path=word/footer4.xml><?xml version="1.0" encoding="utf-8"?>
-<w:ftr xmlns:wpc="http://schemas.microsoft.com/office/word/2010/wordprocessingCanvas" xmlns:mc="http://schemas.openxmlformats.org/markup-compatibility/2006" xmlns:o="urn:schemas-microsoft-com:office:office" xmlns:r="http://schemas.openxmlformats.org/officeDocument/2006/relationships" xmlns:m="http://schemas.openxmlformats.org/officeDocument/2006/math" xmlns:v="urn:schemas-microsoft-com:vml" xmlns:wp14="http://schemas.microsoft.com/office/word/2010/wordprocessingDrawing" xmlns:wp="http://schemas.openxmlformats.org/drawingml/2006/wordprocessingDrawing" xmlns:w10="urn:schemas-microsoft-com:office:word" xmlns:w="http://schemas.openxmlformats.org/wordprocessingml/2006/main" xmlns:w14="http://schemas.microsoft.com/office/word/2010/wordml" xmlns:wpg="http://schemas.microsoft.com/office/word/2010/wordprocessingGroup" xmlns:wpi="http://schemas.microsoft.com/office/word/2010/wordprocessingInk" xmlns:wne="http://schemas.microsoft.com/office/word/2006/wordml" xmlns:wps="http://schemas.microsoft.com/office/word/2010/wordprocessingShape" mc:Ignorable="w14 wp14">
+<w:ftr xmlns:wpc="http://schemas.microsoft.com/office/word/2010/wordprocessingCanvas" xmlns:mc="http://schemas.openxmlformats.org/markup-compatibility/2006" xmlns:o="urn:schemas-microsoft-com:office:office" xmlns:r="http://schemas.openxmlformats.org/officeDocument/2006/relationships" xmlns:m="http://schemas.openxmlformats.org/officeDocument/2006/math" xmlns:v="urn:schemas-microsoft-com:vml" xmlns:wp14="http://schemas.microsoft.com/office/word/2010/wordprocessingDrawing" xmlns:wp="http://schemas.openxmlformats.org/drawingml/2006/wordprocessingDrawing" xmlns:w10="urn:schemas-microsoft-com:office:word" xmlns:w="http://schemas.openxmlformats.org/wordprocessingml/2006/main" xmlns:w14="http://schemas.microsoft.com/office/word/2010/wordml" xmlns:w15="http://schemas.microsoft.com/office/word/2012/wordml" xmlns:wpg="http://schemas.microsoft.com/office/word/2010/wordprocessingGroup" xmlns:wpi="http://schemas.microsoft.com/office/word/2010/wordprocessingInk" xmlns:wne="http://schemas.microsoft.com/office/word/2006/wordml" xmlns:wps="http://schemas.microsoft.com/office/word/2010/wordprocessingShape" mc:Ignorable="w14 w15 wp14">
   <w:p>
     <w:pPr>
       <w:pBdr>
@@ -6181,7 +6360,7 @@
 </file>
 
 <file path=word/footnotes.xml><?xml version="1.0" encoding="utf-8"?>
-<w:footnotes xmlns:wpc="http://schemas.microsoft.com/office/word/2010/wordprocessingCanvas" xmlns:mc="http://schemas.openxmlformats.org/markup-compatibility/2006" xmlns:o="urn:schemas-microsoft-com:office:office" xmlns:r="http://schemas.openxmlformats.org/officeDocument/2006/relationships" xmlns:m="http://schemas.openxmlformats.org/officeDocument/2006/math" xmlns:v="urn:schemas-microsoft-com:vml" xmlns:wp14="http://schemas.microsoft.com/office/word/2010/wordprocessingDrawing" xmlns:wp="http://schemas.openxmlformats.org/drawingml/2006/wordprocessingDrawing" xmlns:w10="urn:schemas-microsoft-com:office:word" xmlns:w="http://schemas.openxmlformats.org/wordprocessingml/2006/main" xmlns:w14="http://schemas.microsoft.com/office/word/2010/wordml" xmlns:wpg="http://schemas.microsoft.com/office/word/2010/wordprocessingGroup" xmlns:wpi="http://schemas.microsoft.com/office/word/2010/wordprocessingInk" xmlns:wne="http://schemas.microsoft.com/office/word/2006/wordml" xmlns:wps="http://schemas.microsoft.com/office/word/2010/wordprocessingShape" mc:Ignorable="w14 wp14">
+<w:footnotes xmlns:wpc="http://schemas.microsoft.com/office/word/2010/wordprocessingCanvas" xmlns:mc="http://schemas.openxmlformats.org/markup-compatibility/2006" xmlns:o="urn:schemas-microsoft-com:office:office" xmlns:r="http://schemas.openxmlformats.org/officeDocument/2006/relationships" xmlns:m="http://schemas.openxmlformats.org/officeDocument/2006/math" xmlns:v="urn:schemas-microsoft-com:vml" xmlns:wp14="http://schemas.microsoft.com/office/word/2010/wordprocessingDrawing" xmlns:wp="http://schemas.openxmlformats.org/drawingml/2006/wordprocessingDrawing" xmlns:w10="urn:schemas-microsoft-com:office:word" xmlns:w="http://schemas.openxmlformats.org/wordprocessingml/2006/main" xmlns:w14="http://schemas.microsoft.com/office/word/2010/wordml" xmlns:w15="http://schemas.microsoft.com/office/word/2012/wordml" xmlns:wpg="http://schemas.microsoft.com/office/word/2010/wordprocessingGroup" xmlns:wpi="http://schemas.microsoft.com/office/word/2010/wordprocessingInk" xmlns:wne="http://schemas.microsoft.com/office/word/2006/wordml" xmlns:wps="http://schemas.microsoft.com/office/word/2010/wordprocessingShape" mc:Ignorable="w14 w15 wp14">
   <w:footnote w:type="separator" w:id="-1">
     <w:p>
       <w:r>
@@ -6200,7 +6379,7 @@
 </file>
 
 <file path=word/header1.xml><?xml version="1.0" encoding="utf-8"?>
-<w:hdr xmlns:wpc="http://schemas.microsoft.com/office/word/2010/wordprocessingCanvas" xmlns:mc="http://schemas.openxmlformats.org/markup-compatibility/2006" xmlns:o="urn:schemas-microsoft-com:office:office" xmlns:r="http://schemas.openxmlformats.org/officeDocument/2006/relationships" xmlns:m="http://schemas.openxmlformats.org/officeDocument/2006/math" xmlns:v="urn:schemas-microsoft-com:vml" xmlns:wp14="http://schemas.microsoft.com/office/word/2010/wordprocessingDrawing" xmlns:wp="http://schemas.openxmlformats.org/drawingml/2006/wordprocessingDrawing" xmlns:w10="urn:schemas-microsoft-com:office:word" xmlns:w="http://schemas.openxmlformats.org/wordprocessingml/2006/main" xmlns:w14="http://schemas.microsoft.com/office/word/2010/wordml" xmlns:wpg="http://schemas.microsoft.com/office/word/2010/wordprocessingGroup" xmlns:wpi="http://schemas.microsoft.com/office/word/2010/wordprocessingInk" xmlns:wne="http://schemas.microsoft.com/office/word/2006/wordml" xmlns:wps="http://schemas.microsoft.com/office/word/2010/wordprocessingShape" mc:Ignorable="w14 wp14">
+<w:hdr xmlns:wpc="http://schemas.microsoft.com/office/word/2010/wordprocessingCanvas" xmlns:mc="http://schemas.openxmlformats.org/markup-compatibility/2006" xmlns:o="urn:schemas-microsoft-com:office:office" xmlns:r="http://schemas.openxmlformats.org/officeDocument/2006/relationships" xmlns:m="http://schemas.openxmlformats.org/officeDocument/2006/math" xmlns:v="urn:schemas-microsoft-com:vml" xmlns:wp14="http://schemas.microsoft.com/office/word/2010/wordprocessingDrawing" xmlns:wp="http://schemas.openxmlformats.org/drawingml/2006/wordprocessingDrawing" xmlns:w10="urn:schemas-microsoft-com:office:word" xmlns:w="http://schemas.openxmlformats.org/wordprocessingml/2006/main" xmlns:w14="http://schemas.microsoft.com/office/word/2010/wordml" xmlns:w15="http://schemas.microsoft.com/office/word/2012/wordml" xmlns:wpg="http://schemas.microsoft.com/office/word/2010/wordprocessingGroup" xmlns:wpi="http://schemas.microsoft.com/office/word/2010/wordprocessingInk" xmlns:wne="http://schemas.microsoft.com/office/word/2006/wordml" xmlns:wps="http://schemas.microsoft.com/office/word/2010/wordprocessingShape" mc:Ignorable="w14 w15 wp14">
   <w:p>
     <w:pPr>
       <w:pBdr>
@@ -6243,7 +6422,7 @@
 </file>
 
 <file path=word/header2.xml><?xml version="1.0" encoding="utf-8"?>
-<w:hdr xmlns:wpc="http://schemas.microsoft.com/office/word/2010/wordprocessingCanvas" xmlns:mc="http://schemas.openxmlformats.org/markup-compatibility/2006" xmlns:o="urn:schemas-microsoft-com:office:office" xmlns:r="http://schemas.openxmlformats.org/officeDocument/2006/relationships" xmlns:m="http://schemas.openxmlformats.org/officeDocument/2006/math" xmlns:v="urn:schemas-microsoft-com:vml" xmlns:wp14="http://schemas.microsoft.com/office/word/2010/wordprocessingDrawing" xmlns:wp="http://schemas.openxmlformats.org/drawingml/2006/wordprocessingDrawing" xmlns:w10="urn:schemas-microsoft-com:office:word" xmlns:w="http://schemas.openxmlformats.org/wordprocessingml/2006/main" xmlns:w14="http://schemas.microsoft.com/office/word/2010/wordml" xmlns:wpg="http://schemas.microsoft.com/office/word/2010/wordprocessingGroup" xmlns:wpi="http://schemas.microsoft.com/office/word/2010/wordprocessingInk" xmlns:wne="http://schemas.microsoft.com/office/word/2006/wordml" xmlns:wps="http://schemas.microsoft.com/office/word/2010/wordprocessingShape" mc:Ignorable="w14 wp14">
+<w:hdr xmlns:wpc="http://schemas.microsoft.com/office/word/2010/wordprocessingCanvas" xmlns:mc="http://schemas.openxmlformats.org/markup-compatibility/2006" xmlns:o="urn:schemas-microsoft-com:office:office" xmlns:r="http://schemas.openxmlformats.org/officeDocument/2006/relationships" xmlns:m="http://schemas.openxmlformats.org/officeDocument/2006/math" xmlns:v="urn:schemas-microsoft-com:vml" xmlns:wp14="http://schemas.microsoft.com/office/word/2010/wordprocessingDrawing" xmlns:wp="http://schemas.openxmlformats.org/drawingml/2006/wordprocessingDrawing" xmlns:w10="urn:schemas-microsoft-com:office:word" xmlns:w="http://schemas.openxmlformats.org/wordprocessingml/2006/main" xmlns:w14="http://schemas.microsoft.com/office/word/2010/wordml" xmlns:w15="http://schemas.microsoft.com/office/word/2012/wordml" xmlns:wpg="http://schemas.microsoft.com/office/word/2010/wordprocessingGroup" xmlns:wpi="http://schemas.microsoft.com/office/word/2010/wordprocessingInk" xmlns:wne="http://schemas.microsoft.com/office/word/2006/wordml" xmlns:wps="http://schemas.microsoft.com/office/word/2010/wordprocessingShape" mc:Ignorable="w14 w15 wp14">
   <w:p>
     <w:pPr>
       <w:pBdr>
@@ -6286,7 +6465,7 @@
 </file>
 
 <file path=word/header3.xml><?xml version="1.0" encoding="utf-8"?>
-<w:hdr xmlns:wpc="http://schemas.microsoft.com/office/word/2010/wordprocessingCanvas" xmlns:mc="http://schemas.openxmlformats.org/markup-compatibility/2006" xmlns:o="urn:schemas-microsoft-com:office:office" xmlns:r="http://schemas.openxmlformats.org/officeDocument/2006/relationships" xmlns:m="http://schemas.openxmlformats.org/officeDocument/2006/math" xmlns:v="urn:schemas-microsoft-com:vml" xmlns:wp14="http://schemas.microsoft.com/office/word/2010/wordprocessingDrawing" xmlns:wp="http://schemas.openxmlformats.org/drawingml/2006/wordprocessingDrawing" xmlns:w10="urn:schemas-microsoft-com:office:word" xmlns:w="http://schemas.openxmlformats.org/wordprocessingml/2006/main" xmlns:w14="http://schemas.microsoft.com/office/word/2010/wordml" xmlns:wpg="http://schemas.microsoft.com/office/word/2010/wordprocessingGroup" xmlns:wpi="http://schemas.microsoft.com/office/word/2010/wordprocessingInk" xmlns:wne="http://schemas.microsoft.com/office/word/2006/wordml" xmlns:wps="http://schemas.microsoft.com/office/word/2010/wordprocessingShape" mc:Ignorable="w14 wp14">
+<w:hdr xmlns:wpc="http://schemas.microsoft.com/office/word/2010/wordprocessingCanvas" xmlns:mc="http://schemas.openxmlformats.org/markup-compatibility/2006" xmlns:o="urn:schemas-microsoft-com:office:office" xmlns:r="http://schemas.openxmlformats.org/officeDocument/2006/relationships" xmlns:m="http://schemas.openxmlformats.org/officeDocument/2006/math" xmlns:v="urn:schemas-microsoft-com:vml" xmlns:wp14="http://schemas.microsoft.com/office/word/2010/wordprocessingDrawing" xmlns:wp="http://schemas.openxmlformats.org/drawingml/2006/wordprocessingDrawing" xmlns:w10="urn:schemas-microsoft-com:office:word" xmlns:w="http://schemas.openxmlformats.org/wordprocessingml/2006/main" xmlns:w14="http://schemas.microsoft.com/office/word/2010/wordml" xmlns:w15="http://schemas.microsoft.com/office/word/2012/wordml" xmlns:wpg="http://schemas.microsoft.com/office/word/2010/wordprocessingGroup" xmlns:wpi="http://schemas.microsoft.com/office/word/2010/wordprocessingInk" xmlns:wne="http://schemas.microsoft.com/office/word/2006/wordml" xmlns:wps="http://schemas.microsoft.com/office/word/2010/wordprocessingShape" mc:Ignorable="w14 w15 wp14">
   <w:p>
     <w:pPr>
       <w:pBdr>
@@ -6329,7 +6508,7 @@
 </file>
 
 <file path=word/numbering.xml><?xml version="1.0" encoding="utf-8"?>
-<w:numbering xmlns:wpc="http://schemas.microsoft.com/office/word/2010/wordprocessingCanvas" xmlns:mc="http://schemas.openxmlformats.org/markup-compatibility/2006" xmlns:o="urn:schemas-microsoft-com:office:office" xmlns:r="http://schemas.openxmlformats.org/officeDocument/2006/relationships" xmlns:m="http://schemas.openxmlformats.org/officeDocument/2006/math" xmlns:v="urn:schemas-microsoft-com:vml" xmlns:wp14="http://schemas.microsoft.com/office/word/2010/wordprocessingDrawing" xmlns:wp="http://schemas.openxmlformats.org/drawingml/2006/wordprocessingDrawing" xmlns:w10="urn:schemas-microsoft-com:office:word" xmlns:w="http://schemas.openxmlformats.org/wordprocessingml/2006/main" xmlns:w14="http://schemas.microsoft.com/office/word/2010/wordml" xmlns:wpg="http://schemas.microsoft.com/office/word/2010/wordprocessingGroup" xmlns:wpi="http://schemas.microsoft.com/office/word/2010/wordprocessingInk" xmlns:wne="http://schemas.microsoft.com/office/word/2006/wordml" xmlns:wps="http://schemas.microsoft.com/office/word/2010/wordprocessingShape" mc:Ignorable="w14 wp14">
+<w:numbering xmlns:wpc="http://schemas.microsoft.com/office/word/2010/wordprocessingCanvas" xmlns:mc="http://schemas.openxmlformats.org/markup-compatibility/2006" xmlns:o="urn:schemas-microsoft-com:office:office" xmlns:r="http://schemas.openxmlformats.org/officeDocument/2006/relationships" xmlns:m="http://schemas.openxmlformats.org/officeDocument/2006/math" xmlns:v="urn:schemas-microsoft-com:vml" xmlns:wp14="http://schemas.microsoft.com/office/word/2010/wordprocessingDrawing" xmlns:wp="http://schemas.openxmlformats.org/drawingml/2006/wordprocessingDrawing" xmlns:w10="urn:schemas-microsoft-com:office:word" xmlns:w="http://schemas.openxmlformats.org/wordprocessingml/2006/main" xmlns:w14="http://schemas.microsoft.com/office/word/2010/wordml" xmlns:w15="http://schemas.microsoft.com/office/word/2012/wordml" xmlns:wpg="http://schemas.microsoft.com/office/word/2010/wordprocessingGroup" xmlns:wpi="http://schemas.microsoft.com/office/word/2010/wordprocessingInk" xmlns:wne="http://schemas.microsoft.com/office/word/2006/wordml" xmlns:wps="http://schemas.microsoft.com/office/word/2010/wordprocessingShape" mc:Ignorable="w14 w15 wp14">
   <w:abstractNum w:abstractNumId="0">
     <w:nsid w:val="0CCE640D"/>
     <w:multiLevelType w:val="multilevel"/>
@@ -6902,7 +7081,7 @@
 </file>
 
 <file path=word/styles.xml><?xml version="1.0" encoding="utf-8"?>
-<w:styles xmlns:mc="http://schemas.openxmlformats.org/markup-compatibility/2006" xmlns:r="http://schemas.openxmlformats.org/officeDocument/2006/relationships" xmlns:w="http://schemas.openxmlformats.org/wordprocessingml/2006/main" xmlns:w14="http://schemas.microsoft.com/office/word/2010/wordml" mc:Ignorable="w14">
+<w:styles xmlns:mc="http://schemas.openxmlformats.org/markup-compatibility/2006" xmlns:r="http://schemas.openxmlformats.org/officeDocument/2006/relationships" xmlns:w="http://schemas.openxmlformats.org/wordprocessingml/2006/main" xmlns:w14="http://schemas.microsoft.com/office/word/2010/wordml" xmlns:w15="http://schemas.microsoft.com/office/word/2012/wordml" mc:Ignorable="w14 w15">
   <w:docDefaults>
     <w:rPrDefault>
       <w:rPr>
@@ -6913,615 +7092,378 @@
     </w:rPrDefault>
     <w:pPrDefault/>
   </w:docDefaults>
-  <w:latentStyles w:defLockedState="0" w:defUIPriority="99" w:defSemiHidden="1" w:defUnhideWhenUsed="1" w:defQFormat="0" w:count="267">
-    <w:lsdException w:name="Normal" w:semiHidden="0" w:uiPriority="0" w:unhideWhenUsed="0" w:qFormat="1"/>
-    <w:lsdException w:name="heading 1" w:semiHidden="0" w:uiPriority="9" w:unhideWhenUsed="0" w:qFormat="1"/>
-    <w:lsdException w:name="heading 2" w:uiPriority="9" w:qFormat="1"/>
-    <w:lsdException w:name="heading 3" w:uiPriority="9" w:qFormat="1"/>
-    <w:lsdException w:name="heading 4" w:uiPriority="9" w:qFormat="1"/>
-    <w:lsdException w:name="heading 5" w:uiPriority="9" w:qFormat="1"/>
-    <w:lsdException w:name="heading 6" w:uiPriority="9" w:qFormat="1"/>
-    <w:lsdException w:name="heading 7" w:uiPriority="9" w:qFormat="1"/>
-    <w:lsdException w:name="heading 8" w:uiPriority="9" w:qFormat="1"/>
-    <w:lsdException w:name="heading 9" w:uiPriority="9" w:qFormat="1"/>
-    <w:lsdException w:name="toc 1" w:uiPriority="39"/>
-    <w:lsdException w:name="toc 2" w:uiPriority="39"/>
-    <w:lsdException w:name="toc 3" w:uiPriority="39"/>
-    <w:lsdException w:name="toc 4" w:uiPriority="39"/>
-    <w:lsdException w:name="toc 5" w:uiPriority="39"/>
-    <w:lsdException w:name="toc 6" w:uiPriority="39"/>
-    <w:lsdException w:name="toc 7" w:uiPriority="39"/>
-    <w:lsdException w:name="toc 8" w:uiPriority="39"/>
-    <w:lsdException w:name="toc 9" w:uiPriority="39"/>
-    <w:lsdException w:name="caption" w:uiPriority="35" w:qFormat="1"/>
-    <w:lsdException w:name="Title" w:semiHidden="0" w:uiPriority="10" w:unhideWhenUsed="0" w:qFormat="1"/>
-    <w:lsdException w:name="Default Paragraph Font" w:uiPriority="1"/>
-    <w:lsdException w:name="Subtitle" w:semiHidden="0" w:uiPriority="11" w:unhideWhenUsed="0" w:qFormat="1"/>
-    <w:lsdException w:name="Strong" w:semiHidden="0" w:uiPriority="22" w:unhideWhenUsed="0" w:qFormat="1"/>
-    <w:lsdException w:name="Emphasis" w:semiHidden="0" w:uiPriority="20" w:unhideWhenUsed="0" w:qFormat="1"/>
-    <w:lsdException w:name="Table Grid" w:semiHidden="0" w:uiPriority="39" w:unhideWhenUsed="0"/>
-    <w:lsdException w:name="Placeholder Text" w:unhideWhenUsed="0"/>
-    <w:lsdException w:name="No Spacing" w:semiHidden="0" w:uiPriority="1" w:unhideWhenUsed="0" w:qFormat="1"/>
-    <w:lsdException w:name="Light Shading" w:semiHidden="0" w:uiPriority="60" w:unhideWhenUsed="0"/>
-    <w:lsdException w:name="Light List" w:semiHidden="0" w:uiPriority="61" w:unhideWhenUsed="0"/>
-    <w:lsdException w:name="Light Grid" w:semiHidden="0" w:uiPriority="62" w:unhideWhenUsed="0"/>
-    <w:lsdException w:name="Medium Shading 1" w:semiHidden="0" w:uiPriority="63" w:unhideWhenUsed="0"/>
-    <w:lsdException w:name="Medium Shading 2" w:semiHidden="0" w:uiPriority="64" w:unhideWhenUsed="0"/>
-    <w:lsdException w:name="Medium List 1" w:semiHidden="0" w:uiPriority="65" w:unhideWhenUsed="0"/>
-    <w:lsdException w:name="Medium List 2" w:semiHidden="0" w:uiPriority="66" w:unhideWhenUsed="0"/>
-    <w:lsdException w:name="Medium Grid 1" w:semiHidden="0" w:uiPriority="67" w:unhideWhenUsed="0"/>
-    <w:lsdException w:name="Medium Grid 2" w:semiHidden="0" w:uiPriority="68" w:unhideWhenUsed="0"/>
-    <w:lsdException w:name="Medium Grid 3" w:semiHidden="0" w:uiPriority="69" w:unhideWhenUsed="0"/>
-    <w:lsdException w:name="Dark List" w:semiHidden="0" w:uiPriority="70" w:unhideWhenUsed="0"/>
-    <w:lsdException w:name="Colorful Shading" w:semiHidden="0" w:uiPriority="71" w:unhideWhenUsed="0"/>
-    <w:lsdException w:name="Colorful List" w:semiHidden="0" w:uiPriority="72" w:unhideWhenUsed="0"/>
-    <w:lsdException w:name="Colorful Grid" w:semiHidden="0" w:uiPriority="73" w:unhideWhenUsed="0"/>
-    <w:lsdException w:name="Light Shading Accent 1" w:semiHidden="0" w:uiPriority="60" w:unhideWhenUsed="0"/>
-    <w:lsdException w:name="Light List Accent 1" w:semiHidden="0" w:uiPriority="61" w:unhideWhenUsed="0"/>
-    <w:lsdException w:name="Light Grid Accent 1" w:semiHidden="0" w:uiPriority="62" w:unhideWhenUsed="0"/>
-    <w:lsdException w:name="Medium Shading 1 Accent 1" w:semiHidden="0" w:uiPriority="63" w:unhideWhenUsed="0"/>
-    <w:lsdException w:name="Medium Shading 2 Accent 1" w:semiHidden="0" w:uiPriority="64" w:unhideWhenUsed="0"/>
-    <w:lsdException w:name="Medium List 1 Accent 1" w:semiHidden="0" w:uiPriority="65" w:unhideWhenUsed="0"/>
-    <w:lsdException w:name="Revision" w:unhideWhenUsed="0"/>
-    <w:lsdException w:name="List Paragraph" w:semiHidden="0" w:uiPriority="34" w:unhideWhenUsed="0" w:qFormat="1"/>
-    <w:lsdException w:name="Quote" w:semiHidden="0" w:uiPriority="29" w:unhideWhenUsed="0" w:qFormat="1"/>
-    <w:lsdException w:name="Intense Quote" w:semiHidden="0" w:uiPriority="30" w:unhideWhenUsed="0" w:qFormat="1"/>
-    <w:lsdException w:name="Medium List 2 Accent 1" w:semiHidden="0" w:uiPriority="66" w:unhideWhenUsed="0"/>
-    <w:lsdException w:name="Medium Grid 1 Accent 1" w:semiHidden="0" w:uiPriority="67" w:unhideWhenUsed="0"/>
-    <w:lsdException w:name="Medium Grid 2 Accent 1" w:semiHidden="0" w:uiPriority="68" w:unhideWhenUsed="0"/>
-    <w:lsdException w:name="Medium Grid 3 Accent 1" w:semiHidden="0" w:uiPriority="69" w:unhideWhenUsed="0"/>
-    <w:lsdException w:name="Dark List Accent 1" w:semiHidden="0" w:uiPriority="70" w:unhideWhenUsed="0"/>
-    <w:lsdException w:name="Colorful Shading Accent 1" w:semiHidden="0" w:uiPriority="71" w:unhideWhenUsed="0"/>
-    <w:lsdException w:name="Colorful List Accent 1" w:semiHidden="0" w:uiPriority="72" w:unhideWhenUsed="0"/>
-    <w:lsdException w:name="Colorful Grid Accent 1" w:semiHidden="0" w:uiPriority="73" w:unhideWhenUsed="0"/>
-    <w:lsdException w:name="Light Shading Accent 2" w:semiHidden="0" w:uiPriority="60" w:unhideWhenUsed="0"/>
-    <w:lsdException w:name="Light List Accent 2" w:semiHidden="0" w:uiPriority="61" w:unhideWhenUsed="0"/>
-    <w:lsdException w:name="Light Grid Accent 2" w:semiHidden="0" w:uiPriority="62" w:unhideWhenUsed="0"/>
-    <w:lsdException w:name="Medium Shading 1 Accent 2" w:semiHidden="0" w:uiPriority="63" w:unhideWhenUsed="0"/>
-    <w:lsdException w:name="Medium Shading 2 Accent 2" w:semiHidden="0" w:uiPriority="64" w:unhideWhenUsed="0"/>
-    <w:lsdException w:name="Medium List 1 Accent 2" w:semiHidden="0" w:uiPriority="65" w:unhideWhenUsed="0"/>
-    <w:lsdException w:name="Medium List 2 Accent 2" w:semiHidden="0" w:uiPriority="66" w:unhideWhenUsed="0"/>
-    <w:lsdException w:name="Medium Grid 1 Accent 2" w:semiHidden="0" w:uiPriority="67" w:unhideWhenUsed="0"/>
-    <w:lsdException w:name="Medium Grid 2 Accent 2" w:semiHidden="0" w:uiPriority="68" w:unhideWhenUsed="0"/>
-    <w:lsdException w:name="Medium Grid 3 Accent 2" w:semiHidden="0" w:uiPriority="69" w:unhideWhenUsed="0"/>
-    <w:lsdException w:name="Dark List Accent 2" w:semiHidden="0" w:uiPriority="70" w:unhideWhenUsed="0"/>
-    <w:lsdException w:name="Colorful Shading Accent 2" w:semiHidden="0" w:uiPriority="71" w:unhideWhenUsed="0"/>
-    <w:lsdException w:name="Colorful List Accent 2" w:semiHidden="0" w:uiPriority="72" w:unhideWhenUsed="0"/>
-    <w:lsdException w:name="Colorful Grid Accent 2" w:semiHidden="0" w:uiPriority="73" w:unhideWhenUsed="0"/>
-    <w:lsdException w:name="Light Shading Accent 3" w:semiHidden="0" w:uiPriority="60" w:unhideWhenUsed="0"/>
-    <w:lsdException w:name="Light List Accent 3" w:semiHidden="0" w:uiPriority="61" w:unhideWhenUsed="0"/>
-    <w:lsdException w:name="Light Grid Accent 3" w:semiHidden="0" w:uiPriority="62" w:unhideWhenUsed="0"/>
-    <w:lsdException w:name="Medium Shading 1 Accent 3" w:semiHidden="0" w:uiPriority="63" w:unhideWhenUsed="0"/>
-    <w:lsdException w:name="Medium Shading 2 Accent 3" w:semiHidden="0" w:uiPriority="64" w:unhideWhenUsed="0"/>
-    <w:lsdException w:name="Medium List 1 Accent 3" w:semiHidden="0" w:uiPriority="65" w:unhideWhenUsed="0"/>
-    <w:lsdException w:name="Medium List 2 Accent 3" w:semiHidden="0" w:uiPriority="66" w:unhideWhenUsed="0"/>
-    <w:lsdException w:name="Medium Grid 1 Accent 3" w:semiHidden="0" w:uiPriority="67" w:unhideWhenUsed="0"/>
-    <w:lsdException w:name="Medium Grid 2 Accent 3" w:semiHidden="0" w:uiPriority="68" w:unhideWhenUsed="0"/>
-    <w:lsdException w:name="Medium Grid 3 Accent 3" w:semiHidden="0" w:uiPriority="69" w:unhideWhenUsed="0"/>
-    <w:lsdException w:name="Dark List Accent 3" w:semiHidden="0" w:uiPriority="70" w:unhideWhenUsed="0"/>
-    <w:lsdException w:name="Colorful Shading Accent 3" w:semiHidden="0" w:uiPriority="71" w:unhideWhenUsed="0"/>
-    <w:lsdException w:name="Colorful List Accent 3" w:semiHidden="0" w:uiPriority="72" w:unhideWhenUsed="0"/>
-    <w:lsdException w:name="Colorful Grid Accent 3" w:semiHidden="0" w:uiPriority="73" w:unhideWhenUsed="0"/>
-    <w:lsdException w:name="Light Shading Accent 4" w:semiHidden="0" w:uiPriority="60" w:unhideWhenUsed="0"/>
-    <w:lsdException w:name="Light List Accent 4" w:semiHidden="0" w:uiPriority="61" w:unhideWhenUsed="0"/>
-    <w:lsdException w:name="Light Grid Accent 4" w:semiHidden="0" w:uiPriority="62" w:unhideWhenUsed="0"/>
-    <w:lsdException w:name="Medium Shading 1 Accent 4" w:semiHidden="0" w:uiPriority="63" w:unhideWhenUsed="0"/>
-    <w:lsdException w:name="Medium Shading 2 Accent 4" w:semiHidden="0" w:uiPriority="64" w:unhideWhenUsed="0"/>
-    <w:lsdException w:name="Medium List 1 Accent 4" w:semiHidden="0" w:uiPriority="65" w:unhideWhenUsed="0"/>
-    <w:lsdException w:name="Medium List 2 Accent 4" w:semiHidden="0" w:uiPriority="66" w:unhideWhenUsed="0"/>
-    <w:lsdException w:name="Medium Grid 1 Accent 4" w:semiHidden="0" w:uiPriority="67" w:unhideWhenUsed="0"/>
-    <w:lsdException w:name="Medium Grid 2 Accent 4" w:semiHidden="0" w:uiPriority="68" w:unhideWhenUsed="0"/>
-    <w:lsdException w:name="Medium Grid 3 Accent 4" w:semiHidden="0" w:uiPriority="69" w:unhideWhenUsed="0"/>
-    <w:lsdException w:name="Dark List Accent 4" w:semiHidden="0" w:uiPriority="70" w:unhideWhenUsed="0"/>
-    <w:lsdException w:name="Colorful Shading Accent 4" w:semiHidden="0" w:uiPriority="71" w:unhideWhenUsed="0"/>
-    <w:lsdException w:name="Colorful List Accent 4" w:semiHidden="0" w:uiPriority="72" w:unhideWhenUsed="0"/>
-    <w:lsdException w:name="Colorful Grid Accent 4" w:semiHidden="0" w:uiPriority="73" w:unhideWhenUsed="0"/>
-    <w:lsdException w:name="Light Shading Accent 5" w:semiHidden="0" w:uiPriority="60" w:unhideWhenUsed="0"/>
-    <w:lsdException w:name="Light List Accent 5" w:semiHidden="0" w:uiPriority="61" w:unhideWhenUsed="0"/>
-    <w:lsdException w:name="Light Grid Accent 5" w:semiHidden="0" w:uiPriority="62" w:unhideWhenUsed="0"/>
-    <w:lsdException w:name="Medium Shading 1 Accent 5" w:semiHidden="0" w:uiPriority="63" w:unhideWhenUsed="0"/>
-    <w:lsdException w:name="Medium Shading 2 Accent 5" w:semiHidden="0" w:uiPriority="64" w:unhideWhenUsed="0"/>
-    <w:lsdException w:name="Medium List 1 Accent 5" w:semiHidden="0" w:uiPriority="65" w:unhideWhenUsed="0"/>
-    <w:lsdException w:name="Medium List 2 Accent 5" w:semiHidden="0" w:uiPriority="66" w:unhideWhenUsed="0"/>
-    <w:lsdException w:name="Medium Grid 1 Accent 5" w:semiHidden="0" w:uiPriority="67" w:unhideWhenUsed="0"/>
-    <w:lsdException w:name="Medium Grid 2 Accent 5" w:semiHidden="0" w:uiPriority="68" w:unhideWhenUsed="0"/>
-    <w:lsdException w:name="Medium Grid 3 Accent 5" w:semiHidden="0" w:uiPriority="69" w:unhideWhenUsed="0"/>
-    <w:lsdException w:name="Dark List Accent 5" w:semiHidden="0" w:uiPriority="70" w:unhideWhenUsed="0"/>
-    <w:lsdException w:name="Colorful Shading Accent 5" w:semiHidden="0" w:uiPriority="71" w:unhideWhenUsed="0"/>
-    <w:lsdException w:name="Colorful List Accent 5" w:semiHidden="0" w:uiPriority="72" w:unhideWhenUsed="0"/>
-    <w:lsdException w:name="Colorful Grid Accent 5" w:semiHidden="0" w:uiPriority="73" w:unhideWhenUsed="0"/>
-    <w:lsdException w:name="Light Shading Accent 6" w:semiHidden="0" w:uiPriority="60" w:unhideWhenUsed="0"/>
-    <w:lsdException w:name="Light List Accent 6" w:semiHidden="0" w:uiPriority="61" w:unhideWhenUsed="0"/>
-    <w:lsdException w:name="Light Grid Accent 6" w:semiHidden="0" w:uiPriority="62" w:unhideWhenUsed="0"/>
-    <w:lsdException w:name="Medium Shading 1 Accent 6" w:semiHidden="0" w:uiPriority="63" w:unhideWhenUsed="0"/>
-    <w:lsdException w:name="Medium Shading 2 Accent 6" w:semiHidden="0" w:uiPriority="64" w:unhideWhenUsed="0"/>
-    <w:lsdException w:name="Medium List 1 Accent 6" w:semiHidden="0" w:uiPriority="65" w:unhideWhenUsed="0"/>
-    <w:lsdException w:name="Medium List 2 Accent 6" w:semiHidden="0" w:uiPriority="66" w:unhideWhenUsed="0"/>
-    <w:lsdException w:name="Medium Grid 1 Accent 6" w:semiHidden="0" w:uiPriority="67" w:unhideWhenUsed="0"/>
-    <w:lsdException w:name="Medium Grid 2 Accent 6" w:semiHidden="0" w:uiPriority="68" w:unhideWhenUsed="0"/>
-    <w:lsdException w:name="Medium Grid 3 Accent 6" w:semiHidden="0" w:uiPriority="69" w:unhideWhenUsed="0"/>
-    <w:lsdException w:name="Dark List Accent 6" w:semiHidden="0" w:uiPriority="70" w:unhideWhenUsed="0"/>
-    <w:lsdException w:name="Colorful Shading Accent 6" w:semiHidden="0" w:uiPriority="71" w:unhideWhenUsed="0"/>
-    <w:lsdException w:name="Colorful List Accent 6" w:semiHidden="0" w:uiPriority="72" w:unhideWhenUsed="0"/>
-    <w:lsdException w:name="Colorful Grid Accent 6" w:semiHidden="0" w:uiPriority="73" w:unhideWhenUsed="0"/>
-    <w:lsdException w:name="Subtle Emphasis" w:semiHidden="0" w:uiPriority="19" w:unhideWhenUsed="0" w:qFormat="1"/>
-    <w:lsdException w:name="Intense Emphasis" w:semiHidden="0" w:uiPriority="21" w:unhideWhenUsed="0" w:qFormat="1"/>
-    <w:lsdException w:name="Subtle Reference" w:semiHidden="0" w:uiPriority="31" w:unhideWhenUsed="0" w:qFormat="1"/>
-    <w:lsdException w:name="Intense Reference" w:semiHidden="0" w:uiPriority="32" w:unhideWhenUsed="0" w:qFormat="1"/>
-    <w:lsdException w:name="Book Title" w:semiHidden="0" w:uiPriority="33" w:unhideWhenUsed="0" w:qFormat="1"/>
-    <w:lsdException w:name="Bibliography" w:uiPriority="37"/>
-    <w:lsdException w:name="TOC Heading" w:uiPriority="39" w:qFormat="1"/>
-  </w:latentStyles>
-  <w:style w:type="paragraph" w:default="1" w:styleId="Normal">
-    <w:name w:val="Normal"/>
-    <w:pPr>
-      <w:keepNext/>
-      <w:widowControl w:val="0"/>
-      <w:pBdr>
-        <w:top w:val="nil"/>
-        <w:left w:val="nil"/>
-        <w:bottom w:val="nil"/>
-        <w:right w:val="nil"/>
-      </w:pBdr>
-      <w:suppressAutoHyphens/>
-    </w:pPr>
-  </w:style>
-  <w:style w:type="paragraph" w:styleId="Heading1">
-    <w:name w:val="heading 1"/>
-    <w:basedOn w:val="LO-normal"/>
-    <w:next w:val="Normal"/>
-    <w:pPr>
-      <w:widowControl w:val="0"/>
-      <w:spacing w:after="60"/>
-      <w:ind w:left="432" w:hanging="432"/>
-      <w:outlineLvl w:val="0"/>
-    </w:pPr>
-    <w:rPr>
-      <w:b/>
-      <w:sz w:val="32"/>
-      <w:szCs w:val="32"/>
-    </w:rPr>
-  </w:style>
-  <w:style w:type="paragraph" w:styleId="Heading2">
-    <w:name w:val="heading 2"/>
-    <w:basedOn w:val="LO-normal"/>
-    <w:next w:val="Normal"/>
-    <w:pPr>
-      <w:widowControl w:val="0"/>
-      <w:spacing w:before="240" w:after="60"/>
-      <w:ind w:left="576" w:hanging="576"/>
-      <w:outlineLvl w:val="1"/>
-    </w:pPr>
-    <w:rPr>
-      <w:b/>
-      <w:sz w:val="24"/>
-      <w:szCs w:val="24"/>
-    </w:rPr>
-  </w:style>
-  <w:style w:type="paragraph" w:styleId="Heading3">
-    <w:name w:val="heading 3"/>
-    <w:basedOn w:val="LO-normal"/>
-    <w:next w:val="Normal"/>
-    <w:pPr>
-      <w:widowControl w:val="0"/>
-      <w:spacing w:before="240" w:after="60"/>
-      <w:ind w:left="720" w:hanging="720"/>
-      <w:outlineLvl w:val="2"/>
-    </w:pPr>
-    <w:rPr>
-      <w:b/>
-      <w:sz w:val="22"/>
-      <w:szCs w:val="22"/>
-    </w:rPr>
-  </w:style>
-  <w:style w:type="paragraph" w:styleId="Heading4">
-    <w:name w:val="heading 4"/>
-    <w:basedOn w:val="LO-normal"/>
-    <w:next w:val="Normal"/>
-    <w:pPr>
-      <w:widowControl w:val="0"/>
-      <w:spacing w:before="240" w:after="60"/>
-      <w:ind w:left="864" w:hanging="864"/>
-      <w:outlineLvl w:val="3"/>
-    </w:pPr>
-    <w:rPr>
-      <w:b/>
-      <w:sz w:val="28"/>
-      <w:szCs w:val="28"/>
-    </w:rPr>
-  </w:style>
-  <w:style w:type="paragraph" w:styleId="Heading5">
-    <w:name w:val="heading 5"/>
-    <w:basedOn w:val="LO-normal"/>
-    <w:next w:val="Normal"/>
-    <w:pPr>
-      <w:widowControl w:val="0"/>
-      <w:spacing w:before="240" w:after="60"/>
-      <w:ind w:left="1008" w:hanging="1008"/>
-      <w:outlineLvl w:val="4"/>
-    </w:pPr>
-    <w:rPr>
-      <w:b/>
-      <w:i/>
-      <w:sz w:val="26"/>
-      <w:szCs w:val="26"/>
-    </w:rPr>
-  </w:style>
-  <w:style w:type="paragraph" w:styleId="Heading6">
-    <w:name w:val="heading 6"/>
-    <w:basedOn w:val="LO-normal"/>
-    <w:next w:val="Normal"/>
-    <w:pPr>
-      <w:widowControl w:val="0"/>
-      <w:spacing w:before="240" w:after="60"/>
-      <w:ind w:left="1152" w:hanging="1152"/>
-      <w:outlineLvl w:val="5"/>
-    </w:pPr>
-    <w:rPr>
-      <w:rFonts w:ascii="Times New Roman" w:eastAsia="Times New Roman" w:hAnsi="Times New Roman" w:cs="Times New Roman"/>
-      <w:b/>
-      <w:sz w:val="22"/>
-      <w:szCs w:val="22"/>
-    </w:rPr>
-  </w:style>
-  <w:style w:type="character" w:default="1" w:styleId="DefaultParagraphFont">
-    <w:name w:val="Default Paragraph Font"/>
-    <w:uiPriority w:val="1"/>
-    <w:semiHidden/>
-    <w:unhideWhenUsed/>
-  </w:style>
-  <w:style w:type="table" w:default="1" w:styleId="TableNormal">
-    <w:name w:val="Normal Table"/>
-    <w:uiPriority w:val="99"/>
-    <w:semiHidden/>
-    <w:unhideWhenUsed/>
-    <w:tblPr>
-      <w:tblInd w:w="0" w:type="dxa"/>
-      <w:tblCellMar>
-        <w:top w:w="0" w:type="dxa"/>
-        <w:left w:w="108" w:type="dxa"/>
-        <w:bottom w:w="0" w:type="dxa"/>
-        <w:right w:w="108" w:type="dxa"/>
-      </w:tblCellMar>
-    </w:tblPr>
-  </w:style>
-  <w:style w:type="numbering" w:default="1" w:styleId="NoList">
-    <w:name w:val="No List"/>
-    <w:uiPriority w:val="99"/>
-    <w:semiHidden/>
-    <w:unhideWhenUsed/>
-  </w:style>
-  <w:style w:type="character" w:customStyle="1" w:styleId="ListLabel1">
-    <w:name w:val="ListLabel 1"/>
-    <w:rPr>
-      <w:rFonts w:eastAsia="Arial" w:cs="Arial"/>
-    </w:rPr>
-  </w:style>
-  <w:style w:type="character" w:customStyle="1" w:styleId="ListLabel2">
-    <w:name w:val="ListLabel 2"/>
-    <w:rPr>
-      <w:rFonts w:eastAsia="Arial" w:cs="Arial"/>
-      <w:b/>
-      <w:i/>
-      <w:sz w:val="20"/>
-      <w:szCs w:val="20"/>
-    </w:rPr>
-  </w:style>
-  <w:style w:type="character" w:customStyle="1" w:styleId="InternetLink">
-    <w:name w:val="Internet Link"/>
-    <w:rPr>
-      <w:color w:val="000080"/>
-      <w:u w:val="single"/>
-    </w:rPr>
-  </w:style>
-  <w:style w:type="character" w:customStyle="1" w:styleId="IndexLink">
-    <w:name w:val="Index Link"/>
-  </w:style>
-  <w:style w:type="paragraph" w:customStyle="1" w:styleId="Heading">
-    <w:name w:val="Heading"/>
-    <w:basedOn w:val="Normal"/>
-    <w:next w:val="TextBody"/>
-    <w:pPr>
-      <w:spacing w:before="240" w:after="120"/>
-    </w:pPr>
-    <w:rPr>
-      <w:rFonts w:ascii="Liberation Sans" w:eastAsia="Droid Sans Fallback" w:hAnsi="Liberation Sans" w:cs="FreeSans"/>
-      <w:sz w:val="28"/>
-      <w:szCs w:val="28"/>
-    </w:rPr>
-  </w:style>
-  <w:style w:type="paragraph" w:customStyle="1" w:styleId="TextBody">
-    <w:name w:val="Text Body"/>
-    <w:basedOn w:val="Normal"/>
-    <w:pPr>
-      <w:spacing w:after="140" w:line="288" w:lineRule="auto"/>
-    </w:pPr>
-  </w:style>
-  <w:style w:type="paragraph" w:styleId="List">
-    <w:name w:val="List"/>
-    <w:basedOn w:val="TextBody"/>
-    <w:rPr>
-      <w:rFonts w:cs="FreeSans"/>
-    </w:rPr>
-  </w:style>
-  <w:style w:type="paragraph" w:styleId="Caption">
-    <w:name w:val="caption"/>
-    <w:basedOn w:val="Normal"/>
-    <w:pPr>
-      <w:suppressLineNumbers/>
-      <w:spacing w:before="120" w:after="120"/>
-    </w:pPr>
-    <w:rPr>
-      <w:rFonts w:cs="FreeSans"/>
-      <w:i/>
-      <w:iCs/>
-      <w:sz w:val="24"/>
-      <w:szCs w:val="24"/>
-    </w:rPr>
-  </w:style>
-  <w:style w:type="paragraph" w:customStyle="1" w:styleId="Index">
-    <w:name w:val="Index"/>
-    <w:basedOn w:val="Normal"/>
-    <w:pPr>
-      <w:suppressLineNumbers/>
-    </w:pPr>
-    <w:rPr>
-      <w:rFonts w:cs="FreeSans"/>
-    </w:rPr>
-  </w:style>
-  <w:style w:type="paragraph" w:customStyle="1" w:styleId="LO-normal">
-    <w:name w:val="LO-normal"/>
-    <w:pPr>
-      <w:keepNext/>
-      <w:pBdr>
-        <w:top w:val="nil"/>
-        <w:left w:val="nil"/>
-        <w:bottom w:val="nil"/>
-        <w:right w:val="nil"/>
-      </w:pBdr>
-      <w:suppressAutoHyphens/>
-    </w:pPr>
-  </w:style>
-  <w:style w:type="paragraph" w:styleId="Title">
-    <w:name w:val="Title"/>
-    <w:basedOn w:val="LO-normal"/>
-    <w:next w:val="Normal"/>
-    <w:pPr>
-      <w:widowControl w:val="0"/>
-      <w:jc w:val="center"/>
-    </w:pPr>
-    <w:rPr>
-      <w:b/>
-    </w:rPr>
-  </w:style>
-  <w:style w:type="paragraph" w:styleId="Subtitle">
-    <w:name w:val="Subtitle"/>
-    <w:basedOn w:val="LO-normal"/>
-    <w:next w:val="Normal"/>
-    <w:pPr>
-      <w:keepLines/>
-      <w:spacing w:before="360" w:after="80"/>
-      <w:contextualSpacing/>
-    </w:pPr>
-    <w:rPr>
-      <w:rFonts w:ascii="Georgia" w:eastAsia="Georgia" w:hAnsi="Georgia" w:cs="Georgia"/>
-      <w:i/>
-      <w:color w:val="666666"/>
-      <w:sz w:val="48"/>
-      <w:szCs w:val="48"/>
-    </w:rPr>
-  </w:style>
-  <w:style w:type="paragraph" w:styleId="Header">
-    <w:name w:val="header"/>
-    <w:basedOn w:val="Normal"/>
-  </w:style>
-  <w:style w:type="paragraph" w:styleId="Footer">
-    <w:name w:val="footer"/>
-    <w:basedOn w:val="Normal"/>
-  </w:style>
-  <w:style w:type="paragraph" w:customStyle="1" w:styleId="TableContents">
-    <w:name w:val="Table Contents"/>
-    <w:basedOn w:val="Normal"/>
-  </w:style>
-  <w:style w:type="paragraph" w:customStyle="1" w:styleId="TableHeading">
-    <w:name w:val="Table Heading"/>
-    <w:basedOn w:val="TableContents"/>
-  </w:style>
-  <w:style w:type="paragraph" w:styleId="ListParagraph">
-    <w:name w:val="List Paragraph"/>
-    <w:basedOn w:val="Normal"/>
-    <w:uiPriority w:val="34"/>
-    <w:qFormat/>
-    <w:rsid w:val="0031565C"/>
-    <w:pPr>
-      <w:ind w:left="720"/>
-      <w:contextualSpacing/>
-    </w:pPr>
-    <w:rPr>
-      <w:rFonts w:cs="Mangal"/>
-      <w:szCs w:val="18"/>
-    </w:rPr>
-  </w:style>
-  <w:style w:type="paragraph" w:styleId="BalloonText">
-    <w:name w:val="Balloon Text"/>
-    <w:basedOn w:val="Normal"/>
-    <w:link w:val="BalloonTextChar"/>
-    <w:uiPriority w:val="99"/>
-    <w:semiHidden/>
-    <w:unhideWhenUsed/>
-    <w:rsid w:val="00CF44D3"/>
-    <w:rPr>
-      <w:rFonts w:ascii="Tahoma" w:hAnsi="Tahoma" w:cs="Mangal"/>
-      <w:sz w:val="16"/>
-      <w:szCs w:val="14"/>
-    </w:rPr>
-  </w:style>
-  <w:style w:type="character" w:customStyle="1" w:styleId="BalloonTextChar">
-    <w:name w:val="Balloon Text Char"/>
-    <w:basedOn w:val="DefaultParagraphFont"/>
-    <w:link w:val="BalloonText"/>
-    <w:uiPriority w:val="99"/>
-    <w:semiHidden/>
-    <w:rsid w:val="00CF44D3"/>
-    <w:rPr>
-      <w:rFonts w:ascii="Tahoma" w:hAnsi="Tahoma" w:cs="Mangal"/>
-      <w:sz w:val="16"/>
-      <w:szCs w:val="14"/>
-    </w:rPr>
-  </w:style>
-</w:styles>
-</file>
-
-<file path=word/stylesWithEffects.xml><?xml version="1.0" encoding="utf-8"?>
-<w:styles xmlns:wpc="http://schemas.microsoft.com/office/word/2010/wordprocessingCanvas" xmlns:mc="http://schemas.openxmlformats.org/markup-compatibility/2006" xmlns:o="urn:schemas-microsoft-com:office:office" xmlns:r="http://schemas.openxmlformats.org/officeDocument/2006/relationships" xmlns:m="http://schemas.openxmlformats.org/officeDocument/2006/math" xmlns:v="urn:schemas-microsoft-com:vml" xmlns:wp14="http://schemas.microsoft.com/office/word/2010/wordprocessingDrawing" xmlns:wp="http://schemas.openxmlformats.org/drawingml/2006/wordprocessingDrawing" xmlns:w10="urn:schemas-microsoft-com:office:word" xmlns:w="http://schemas.openxmlformats.org/wordprocessingml/2006/main" xmlns:w14="http://schemas.microsoft.com/office/word/2010/wordml" xmlns:wpg="http://schemas.microsoft.com/office/word/2010/wordprocessingGroup" xmlns:wpi="http://schemas.microsoft.com/office/word/2010/wordprocessingInk" xmlns:wne="http://schemas.microsoft.com/office/word/2006/wordml" xmlns:wps="http://schemas.microsoft.com/office/word/2010/wordprocessingShape" mc:Ignorable="w14 wp14">
-  <w:docDefaults>
-    <w:rPrDefault>
-      <w:rPr>
-        <w:rFonts w:ascii="Arial" w:eastAsia="Arial" w:hAnsi="Arial" w:cs="Arial"/>
-        <w:color w:val="000000"/>
-        <w:lang w:val="en-PH" w:eastAsia="zh-CN" w:bidi="hi-IN"/>
-      </w:rPr>
-    </w:rPrDefault>
-    <w:pPrDefault/>
-  </w:docDefaults>
-  <w:latentStyles w:defLockedState="0" w:defUIPriority="99" w:defSemiHidden="1" w:defUnhideWhenUsed="1" w:defQFormat="0" w:count="267">
-    <w:lsdException w:name="Normal" w:semiHidden="0" w:uiPriority="0" w:unhideWhenUsed="0" w:qFormat="1"/>
-    <w:lsdException w:name="heading 1" w:semiHidden="0" w:uiPriority="9" w:unhideWhenUsed="0" w:qFormat="1"/>
-    <w:lsdException w:name="heading 2" w:uiPriority="9" w:qFormat="1"/>
-    <w:lsdException w:name="heading 3" w:uiPriority="9" w:qFormat="1"/>
-    <w:lsdException w:name="heading 4" w:uiPriority="9" w:qFormat="1"/>
-    <w:lsdException w:name="heading 5" w:uiPriority="9" w:qFormat="1"/>
-    <w:lsdException w:name="heading 6" w:uiPriority="9" w:qFormat="1"/>
-    <w:lsdException w:name="heading 7" w:uiPriority="9" w:qFormat="1"/>
-    <w:lsdException w:name="heading 8" w:uiPriority="9" w:qFormat="1"/>
-    <w:lsdException w:name="heading 9" w:uiPriority="9" w:qFormat="1"/>
-    <w:lsdException w:name="toc 1" w:uiPriority="39"/>
-    <w:lsdException w:name="toc 2" w:uiPriority="39"/>
-    <w:lsdException w:name="toc 3" w:uiPriority="39"/>
-    <w:lsdException w:name="toc 4" w:uiPriority="39"/>
-    <w:lsdException w:name="toc 5" w:uiPriority="39"/>
-    <w:lsdException w:name="toc 6" w:uiPriority="39"/>
-    <w:lsdException w:name="toc 7" w:uiPriority="39"/>
-    <w:lsdException w:name="toc 8" w:uiPriority="39"/>
-    <w:lsdException w:name="toc 9" w:uiPriority="39"/>
-    <w:lsdException w:name="caption" w:uiPriority="35" w:qFormat="1"/>
-    <w:lsdException w:name="Title" w:semiHidden="0" w:uiPriority="10" w:unhideWhenUsed="0" w:qFormat="1"/>
-    <w:lsdException w:name="Default Paragraph Font" w:uiPriority="1"/>
-    <w:lsdException w:name="Subtitle" w:semiHidden="0" w:uiPriority="11" w:unhideWhenUsed="0" w:qFormat="1"/>
-    <w:lsdException w:name="Strong" w:semiHidden="0" w:uiPriority="22" w:unhideWhenUsed="0" w:qFormat="1"/>
-    <w:lsdException w:name="Emphasis" w:semiHidden="0" w:uiPriority="20" w:unhideWhenUsed="0" w:qFormat="1"/>
-    <w:lsdException w:name="Table Grid" w:semiHidden="0" w:uiPriority="39" w:unhideWhenUsed="0"/>
-    <w:lsdException w:name="Placeholder Text" w:unhideWhenUsed="0"/>
-    <w:lsdException w:name="No Spacing" w:semiHidden="0" w:uiPriority="1" w:unhideWhenUsed="0" w:qFormat="1"/>
-    <w:lsdException w:name="Light Shading" w:semiHidden="0" w:uiPriority="60" w:unhideWhenUsed="0"/>
-    <w:lsdException w:name="Light List" w:semiHidden="0" w:uiPriority="61" w:unhideWhenUsed="0"/>
-    <w:lsdException w:name="Light Grid" w:semiHidden="0" w:uiPriority="62" w:unhideWhenUsed="0"/>
-    <w:lsdException w:name="Medium Shading 1" w:semiHidden="0" w:uiPriority="63" w:unhideWhenUsed="0"/>
-    <w:lsdException w:name="Medium Shading 2" w:semiHidden="0" w:uiPriority="64" w:unhideWhenUsed="0"/>
-    <w:lsdException w:name="Medium List 1" w:semiHidden="0" w:uiPriority="65" w:unhideWhenUsed="0"/>
-    <w:lsdException w:name="Medium List 2" w:semiHidden="0" w:uiPriority="66" w:unhideWhenUsed="0"/>
-    <w:lsdException w:name="Medium Grid 1" w:semiHidden="0" w:uiPriority="67" w:unhideWhenUsed="0"/>
-    <w:lsdException w:name="Medium Grid 2" w:semiHidden="0" w:uiPriority="68" w:unhideWhenUsed="0"/>
-    <w:lsdException w:name="Medium Grid 3" w:semiHidden="0" w:uiPriority="69" w:unhideWhenUsed="0"/>
-    <w:lsdException w:name="Dark List" w:semiHidden="0" w:uiPriority="70" w:unhideWhenUsed="0"/>
-    <w:lsdException w:name="Colorful Shading" w:semiHidden="0" w:uiPriority="71" w:unhideWhenUsed="0"/>
-    <w:lsdException w:name="Colorful List" w:semiHidden="0" w:uiPriority="72" w:unhideWhenUsed="0"/>
-    <w:lsdException w:name="Colorful Grid" w:semiHidden="0" w:uiPriority="73" w:unhideWhenUsed="0"/>
-    <w:lsdException w:name="Light Shading Accent 1" w:semiHidden="0" w:uiPriority="60" w:unhideWhenUsed="0"/>
-    <w:lsdException w:name="Light List Accent 1" w:semiHidden="0" w:uiPriority="61" w:unhideWhenUsed="0"/>
-    <w:lsdException w:name="Light Grid Accent 1" w:semiHidden="0" w:uiPriority="62" w:unhideWhenUsed="0"/>
-    <w:lsdException w:name="Medium Shading 1 Accent 1" w:semiHidden="0" w:uiPriority="63" w:unhideWhenUsed="0"/>
-    <w:lsdException w:name="Medium Shading 2 Accent 1" w:semiHidden="0" w:uiPriority="64" w:unhideWhenUsed="0"/>
-    <w:lsdException w:name="Medium List 1 Accent 1" w:semiHidden="0" w:uiPriority="65" w:unhideWhenUsed="0"/>
-    <w:lsdException w:name="Revision" w:unhideWhenUsed="0"/>
-    <w:lsdException w:name="List Paragraph" w:semiHidden="0" w:uiPriority="34" w:unhideWhenUsed="0" w:qFormat="1"/>
-    <w:lsdException w:name="Quote" w:semiHidden="0" w:uiPriority="29" w:unhideWhenUsed="0" w:qFormat="1"/>
-    <w:lsdException w:name="Intense Quote" w:semiHidden="0" w:uiPriority="30" w:unhideWhenUsed="0" w:qFormat="1"/>
-    <w:lsdException w:name="Medium List 2 Accent 1" w:semiHidden="0" w:uiPriority="66" w:unhideWhenUsed="0"/>
-    <w:lsdException w:name="Medium Grid 1 Accent 1" w:semiHidden="0" w:uiPriority="67" w:unhideWhenUsed="0"/>
-    <w:lsdException w:name="Medium Grid 2 Accent 1" w:semiHidden="0" w:uiPriority="68" w:unhideWhenUsed="0"/>
-    <w:lsdException w:name="Medium Grid 3 Accent 1" w:semiHidden="0" w:uiPriority="69" w:unhideWhenUsed="0"/>
-    <w:lsdException w:name="Dark List Accent 1" w:semiHidden="0" w:uiPriority="70" w:unhideWhenUsed="0"/>
-    <w:lsdException w:name="Colorful Shading Accent 1" w:semiHidden="0" w:uiPriority="71" w:unhideWhenUsed="0"/>
-    <w:lsdException w:name="Colorful List Accent 1" w:semiHidden="0" w:uiPriority="72" w:unhideWhenUsed="0"/>
-    <w:lsdException w:name="Colorful Grid Accent 1" w:semiHidden="0" w:uiPriority="73" w:unhideWhenUsed="0"/>
-    <w:lsdException w:name="Light Shading Accent 2" w:semiHidden="0" w:uiPriority="60" w:unhideWhenUsed="0"/>
-    <w:lsdException w:name="Light List Accent 2" w:semiHidden="0" w:uiPriority="61" w:unhideWhenUsed="0"/>
-    <w:lsdException w:name="Light Grid Accent 2" w:semiHidden="0" w:uiPriority="62" w:unhideWhenUsed="0"/>
-    <w:lsdException w:name="Medium Shading 1 Accent 2" w:semiHidden="0" w:uiPriority="63" w:unhideWhenUsed="0"/>
-    <w:lsdException w:name="Medium Shading 2 Accent 2" w:semiHidden="0" w:uiPriority="64" w:unhideWhenUsed="0"/>
-    <w:lsdException w:name="Medium List 1 Accent 2" w:semiHidden="0" w:uiPriority="65" w:unhideWhenUsed="0"/>
-    <w:lsdException w:name="Medium List 2 Accent 2" w:semiHidden="0" w:uiPriority="66" w:unhideWhenUsed="0"/>
-    <w:lsdException w:name="Medium Grid 1 Accent 2" w:semiHidden="0" w:uiPriority="67" w:unhideWhenUsed="0"/>
-    <w:lsdException w:name="Medium Grid 2 Accent 2" w:semiHidden="0" w:uiPriority="68" w:unhideWhenUsed="0"/>
-    <w:lsdException w:name="Medium Grid 3 Accent 2" w:semiHidden="0" w:uiPriority="69" w:unhideWhenUsed="0"/>
-    <w:lsdException w:name="Dark List Accent 2" w:semiHidden="0" w:uiPriority="70" w:unhideWhenUsed="0"/>
-    <w:lsdException w:name="Colorful Shading Accent 2" w:semiHidden="0" w:uiPriority="71" w:unhideWhenUsed="0"/>
-    <w:lsdException w:name="Colorful List Accent 2" w:semiHidden="0" w:uiPriority="72" w:unhideWhenUsed="0"/>
-    <w:lsdException w:name="Colorful Grid Accent 2" w:semiHidden="0" w:uiPriority="73" w:unhideWhenUsed="0"/>
-    <w:lsdException w:name="Light Shading Accent 3" w:semiHidden="0" w:uiPriority="60" w:unhideWhenUsed="0"/>
-    <w:lsdException w:name="Light List Accent 3" w:semiHidden="0" w:uiPriority="61" w:unhideWhenUsed="0"/>
-    <w:lsdException w:name="Light Grid Accent 3" w:semiHidden="0" w:uiPriority="62" w:unhideWhenUsed="0"/>
-    <w:lsdException w:name="Medium Shading 1 Accent 3" w:semiHidden="0" w:uiPriority="63" w:unhideWhenUsed="0"/>
-    <w:lsdException w:name="Medium Shading 2 Accent 3" w:semiHidden="0" w:uiPriority="64" w:unhideWhenUsed="0"/>
-    <w:lsdException w:name="Medium List 1 Accent 3" w:semiHidden="0" w:uiPriority="65" w:unhideWhenUsed="0"/>
-    <w:lsdException w:name="Medium List 2 Accent 3" w:semiHidden="0" w:uiPriority="66" w:unhideWhenUsed="0"/>
-    <w:lsdException w:name="Medium Grid 1 Accent 3" w:semiHidden="0" w:uiPriority="67" w:unhideWhenUsed="0"/>
-    <w:lsdException w:name="Medium Grid 2 Accent 3" w:semiHidden="0" w:uiPriority="68" w:unhideWhenUsed="0"/>
-    <w:lsdException w:name="Medium Grid 3 Accent 3" w:semiHidden="0" w:uiPriority="69" w:unhideWhenUsed="0"/>
-    <w:lsdException w:name="Dark List Accent 3" w:semiHidden="0" w:uiPriority="70" w:unhideWhenUsed="0"/>
-    <w:lsdException w:name="Colorful Shading Accent 3" w:semiHidden="0" w:uiPriority="71" w:unhideWhenUsed="0"/>
-    <w:lsdException w:name="Colorful List Accent 3" w:semiHidden="0" w:uiPriority="72" w:unhideWhenUsed="0"/>
-    <w:lsdException w:name="Colorful Grid Accent 3" w:semiHidden="0" w:uiPriority="73" w:unhideWhenUsed="0"/>
-    <w:lsdException w:name="Light Shading Accent 4" w:semiHidden="0" w:uiPriority="60" w:unhideWhenUsed="0"/>
-    <w:lsdException w:name="Light List Accent 4" w:semiHidden="0" w:uiPriority="61" w:unhideWhenUsed="0"/>
-    <w:lsdException w:name="Light Grid Accent 4" w:semiHidden="0" w:uiPriority="62" w:unhideWhenUsed="0"/>
-    <w:lsdException w:name="Medium Shading 1 Accent 4" w:semiHidden="0" w:uiPriority="63" w:unhideWhenUsed="0"/>
-    <w:lsdException w:name="Medium Shading 2 Accent 4" w:semiHidden="0" w:uiPriority="64" w:unhideWhenUsed="0"/>
-    <w:lsdException w:name="Medium List 1 Accent 4" w:semiHidden="0" w:uiPriority="65" w:unhideWhenUsed="0"/>
-    <w:lsdException w:name="Medium List 2 Accent 4" w:semiHidden="0" w:uiPriority="66" w:unhideWhenUsed="0"/>
-    <w:lsdException w:name="Medium Grid 1 Accent 4" w:semiHidden="0" w:uiPriority="67" w:unhideWhenUsed="0"/>
-    <w:lsdException w:name="Medium Grid 2 Accent 4" w:semiHidden="0" w:uiPriority="68" w:unhideWhenUsed="0"/>
-    <w:lsdException w:name="Medium Grid 3 Accent 4" w:semiHidden="0" w:uiPriority="69" w:unhideWhenUsed="0"/>
-    <w:lsdException w:name="Dark List Accent 4" w:semiHidden="0" w:uiPriority="70" w:unhideWhenUsed="0"/>
-    <w:lsdException w:name="Colorful Shading Accent 4" w:semiHidden="0" w:uiPriority="71" w:unhideWhenUsed="0"/>
-    <w:lsdException w:name="Colorful List Accent 4" w:semiHidden="0" w:uiPriority="72" w:unhideWhenUsed="0"/>
-    <w:lsdException w:name="Colorful Grid Accent 4" w:semiHidden="0" w:uiPriority="73" w:unhideWhenUsed="0"/>
-    <w:lsdException w:name="Light Shading Accent 5" w:semiHidden="0" w:uiPriority="60" w:unhideWhenUsed="0"/>
-    <w:lsdException w:name="Light List Accent 5" w:semiHidden="0" w:uiPriority="61" w:unhideWhenUsed="0"/>
-    <w:lsdException w:name="Light Grid Accent 5" w:semiHidden="0" w:uiPriority="62" w:unhideWhenUsed="0"/>
-    <w:lsdException w:name="Medium Shading 1 Accent 5" w:semiHidden="0" w:uiPriority="63" w:unhideWhenUsed="0"/>
-    <w:lsdException w:name="Medium Shading 2 Accent 5" w:semiHidden="0" w:uiPriority="64" w:unhideWhenUsed="0"/>
-    <w:lsdException w:name="Medium List 1 Accent 5" w:semiHidden="0" w:uiPriority="65" w:unhideWhenUsed="0"/>
-    <w:lsdException w:name="Medium List 2 Accent 5" w:semiHidden="0" w:uiPriority="66" w:unhideWhenUsed="0"/>
-    <w:lsdException w:name="Medium Grid 1 Accent 5" w:semiHidden="0" w:uiPriority="67" w:unhideWhenUsed="0"/>
-    <w:lsdException w:name="Medium Grid 2 Accent 5" w:semiHidden="0" w:uiPriority="68" w:unhideWhenUsed="0"/>
-    <w:lsdException w:name="Medium Grid 3 Accent 5" w:semiHidden="0" w:uiPriority="69" w:unhideWhenUsed="0"/>
-    <w:lsdException w:name="Dark List Accent 5" w:semiHidden="0" w:uiPriority="70" w:unhideWhenUsed="0"/>
-    <w:lsdException w:name="Colorful Shading Accent 5" w:semiHidden="0" w:uiPriority="71" w:unhideWhenUsed="0"/>
-    <w:lsdException w:name="Colorful List Accent 5" w:semiHidden="0" w:uiPriority="72" w:unhideWhenUsed="0"/>
-    <w:lsdException w:name="Colorful Grid Accent 5" w:semiHidden="0" w:uiPriority="73" w:unhideWhenUsed="0"/>
-    <w:lsdException w:name="Light Shading Accent 6" w:semiHidden="0" w:uiPriority="60" w:unhideWhenUsed="0"/>
-    <w:lsdException w:name="Light List Accent 6" w:semiHidden="0" w:uiPriority="61" w:unhideWhenUsed="0"/>
-    <w:lsdException w:name="Light Grid Accent 6" w:semiHidden="0" w:uiPriority="62" w:unhideWhenUsed="0"/>
-    <w:lsdException w:name="Medium Shading 1 Accent 6" w:semiHidden="0" w:uiPriority="63" w:unhideWhenUsed="0"/>
-    <w:lsdException w:name="Medium Shading 2 Accent 6" w:semiHidden="0" w:uiPriority="64" w:unhideWhenUsed="0"/>
-    <w:lsdException w:name="Medium List 1 Accent 6" w:semiHidden="0" w:uiPriority="65" w:unhideWhenUsed="0"/>
-    <w:lsdException w:name="Medium List 2 Accent 6" w:semiHidden="0" w:uiPriority="66" w:unhideWhenUsed="0"/>
-    <w:lsdException w:name="Medium Grid 1 Accent 6" w:semiHidden="0" w:uiPriority="67" w:unhideWhenUsed="0"/>
-    <w:lsdException w:name="Medium Grid 2 Accent 6" w:semiHidden="0" w:uiPriority="68" w:unhideWhenUsed="0"/>
-    <w:lsdException w:name="Medium Grid 3 Accent 6" w:semiHidden="0" w:uiPriority="69" w:unhideWhenUsed="0"/>
-    <w:lsdException w:name="Dark List Accent 6" w:semiHidden="0" w:uiPriority="70" w:unhideWhenUsed="0"/>
-    <w:lsdException w:name="Colorful Shading Accent 6" w:semiHidden="0" w:uiPriority="71" w:unhideWhenUsed="0"/>
-    <w:lsdException w:name="Colorful List Accent 6" w:semiHidden="0" w:uiPriority="72" w:unhideWhenUsed="0"/>
-    <w:lsdException w:name="Colorful Grid Accent 6" w:semiHidden="0" w:uiPriority="73" w:unhideWhenUsed="0"/>
-    <w:lsdException w:name="Subtle Emphasis" w:semiHidden="0" w:uiPriority="19" w:unhideWhenUsed="0" w:qFormat="1"/>
-    <w:lsdException w:name="Intense Emphasis" w:semiHidden="0" w:uiPriority="21" w:unhideWhenUsed="0" w:qFormat="1"/>
-    <w:lsdException w:name="Subtle Reference" w:semiHidden="0" w:uiPriority="31" w:unhideWhenUsed="0" w:qFormat="1"/>
-    <w:lsdException w:name="Intense Reference" w:semiHidden="0" w:uiPriority="32" w:unhideWhenUsed="0" w:qFormat="1"/>
-    <w:lsdException w:name="Book Title" w:semiHidden="0" w:uiPriority="33" w:unhideWhenUsed="0" w:qFormat="1"/>
-    <w:lsdException w:name="Bibliography" w:uiPriority="37"/>
-    <w:lsdException w:name="TOC Heading" w:uiPriority="39" w:qFormat="1"/>
+  <w:latentStyles w:defLockedState="0" w:defUIPriority="99" w:defSemiHidden="0" w:defUnhideWhenUsed="0" w:defQFormat="0" w:count="371">
+    <w:lsdException w:name="Normal" w:uiPriority="0" w:qFormat="1"/>
+    <w:lsdException w:name="heading 1" w:uiPriority="9" w:qFormat="1"/>
+    <w:lsdException w:name="heading 2" w:semiHidden="1" w:uiPriority="9" w:unhideWhenUsed="1" w:qFormat="1"/>
+    <w:lsdException w:name="heading 3" w:semiHidden="1" w:uiPriority="9" w:unhideWhenUsed="1" w:qFormat="1"/>
+    <w:lsdException w:name="heading 4" w:semiHidden="1" w:uiPriority="9" w:unhideWhenUsed="1" w:qFormat="1"/>
+    <w:lsdException w:name="heading 5" w:semiHidden="1" w:uiPriority="9" w:unhideWhenUsed="1" w:qFormat="1"/>
+    <w:lsdException w:name="heading 6" w:semiHidden="1" w:uiPriority="9" w:unhideWhenUsed="1" w:qFormat="1"/>
+    <w:lsdException w:name="heading 7" w:semiHidden="1" w:uiPriority="9" w:unhideWhenUsed="1" w:qFormat="1"/>
+    <w:lsdException w:name="heading 8" w:semiHidden="1" w:uiPriority="9" w:unhideWhenUsed="1" w:qFormat="1"/>
+    <w:lsdException w:name="heading 9" w:semiHidden="1" w:uiPriority="9" w:unhideWhenUsed="1" w:qFormat="1"/>
+    <w:lsdException w:name="index 1" w:semiHidden="1" w:unhideWhenUsed="1"/>
+    <w:lsdException w:name="index 2" w:semiHidden="1" w:unhideWhenUsed="1"/>
+    <w:lsdException w:name="index 3" w:semiHidden="1" w:unhideWhenUsed="1"/>
+    <w:lsdException w:name="index 4" w:semiHidden="1" w:unhideWhenUsed="1"/>
+    <w:lsdException w:name="index 5" w:semiHidden="1" w:unhideWhenUsed="1"/>
+    <w:lsdException w:name="index 6" w:semiHidden="1" w:unhideWhenUsed="1"/>
+    <w:lsdException w:name="index 7" w:semiHidden="1" w:unhideWhenUsed="1"/>
+    <w:lsdException w:name="index 8" w:semiHidden="1" w:unhideWhenUsed="1"/>
+    <w:lsdException w:name="index 9" w:semiHidden="1" w:unhideWhenUsed="1"/>
+    <w:lsdException w:name="toc 1" w:semiHidden="1" w:uiPriority="39" w:unhideWhenUsed="1"/>
+    <w:lsdException w:name="toc 2" w:semiHidden="1" w:uiPriority="39" w:unhideWhenUsed="1"/>
+    <w:lsdException w:name="toc 3" w:semiHidden="1" w:uiPriority="39" w:unhideWhenUsed="1"/>
+    <w:lsdException w:name="toc 4" w:semiHidden="1" w:uiPriority="39" w:unhideWhenUsed="1"/>
+    <w:lsdException w:name="toc 5" w:semiHidden="1" w:uiPriority="39" w:unhideWhenUsed="1"/>
+    <w:lsdException w:name="toc 6" w:semiHidden="1" w:uiPriority="39" w:unhideWhenUsed="1"/>
+    <w:lsdException w:name="toc 7" w:semiHidden="1" w:uiPriority="39" w:unhideWhenUsed="1"/>
+    <w:lsdException w:name="toc 8" w:semiHidden="1" w:uiPriority="39" w:unhideWhenUsed="1"/>
+    <w:lsdException w:name="toc 9" w:semiHidden="1" w:uiPriority="39" w:unhideWhenUsed="1"/>
+    <w:lsdException w:name="Normal Indent" w:semiHidden="1" w:unhideWhenUsed="1"/>
+    <w:lsdException w:name="footnote text" w:semiHidden="1" w:unhideWhenUsed="1"/>
+    <w:lsdException w:name="annotation text" w:semiHidden="1" w:unhideWhenUsed="1"/>
+    <w:lsdException w:name="header" w:semiHidden="1" w:unhideWhenUsed="1"/>
+    <w:lsdException w:name="footer" w:semiHidden="1" w:unhideWhenUsed="1"/>
+    <w:lsdException w:name="index heading" w:semiHidden="1" w:unhideWhenUsed="1"/>
+    <w:lsdException w:name="caption" w:semiHidden="1" w:uiPriority="35" w:unhideWhenUsed="1" w:qFormat="1"/>
+    <w:lsdException w:name="table of figures" w:semiHidden="1" w:unhideWhenUsed="1"/>
+    <w:lsdException w:name="envelope address" w:semiHidden="1" w:unhideWhenUsed="1"/>
+    <w:lsdException w:name="envelope return" w:semiHidden="1" w:unhideWhenUsed="1"/>
+    <w:lsdException w:name="footnote reference" w:semiHidden="1" w:unhideWhenUsed="1"/>
+    <w:lsdException w:name="annotation reference" w:semiHidden="1" w:unhideWhenUsed="1"/>
+    <w:lsdException w:name="line number" w:semiHidden="1" w:unhideWhenUsed="1"/>
+    <w:lsdException w:name="page number" w:semiHidden="1" w:unhideWhenUsed="1"/>
+    <w:lsdException w:name="endnote reference" w:semiHidden="1" w:unhideWhenUsed="1"/>
+    <w:lsdException w:name="endnote text" w:semiHidden="1" w:unhideWhenUsed="1"/>
+    <w:lsdException w:name="table of authorities" w:semiHidden="1" w:unhideWhenUsed="1"/>
+    <w:lsdException w:name="macro" w:semiHidden="1" w:unhideWhenUsed="1"/>
+    <w:lsdException w:name="toa heading" w:semiHidden="1" w:unhideWhenUsed="1"/>
+    <w:lsdException w:name="List" w:semiHidden="1" w:unhideWhenUsed="1"/>
+    <w:lsdException w:name="List Bullet" w:semiHidden="1" w:unhideWhenUsed="1"/>
+    <w:lsdException w:name="List Number" w:semiHidden="1" w:unhideWhenUsed="1"/>
+    <w:lsdException w:name="List 2" w:semiHidden="1" w:unhideWhenUsed="1"/>
+    <w:lsdException w:name="List 3" w:semiHidden="1" w:unhideWhenUsed="1"/>
+    <w:lsdException w:name="List 4" w:semiHidden="1" w:unhideWhenUsed="1"/>
+    <w:lsdException w:name="List 5" w:semiHidden="1" w:unhideWhenUsed="1"/>
+    <w:lsdException w:name="List Bullet 2" w:semiHidden="1" w:unhideWhenUsed="1"/>
+    <w:lsdException w:name="List Bullet 3" w:semiHidden="1" w:unhideWhenUsed="1"/>
+    <w:lsdException w:name="List Bullet 4" w:semiHidden="1" w:unhideWhenUsed="1"/>
+    <w:lsdException w:name="List Bullet 5" w:semiHidden="1" w:unhideWhenUsed="1"/>
+    <w:lsdException w:name="List Number 2" w:semiHidden="1" w:unhideWhenUsed="1"/>
+    <w:lsdException w:name="List Number 3" w:semiHidden="1" w:unhideWhenUsed="1"/>
+    <w:lsdException w:name="List Number 4" w:semiHidden="1" w:unhideWhenUsed="1"/>
+    <w:lsdException w:name="List Number 5" w:semiHidden="1" w:unhideWhenUsed="1"/>
+    <w:lsdException w:name="Title" w:uiPriority="10" w:qFormat="1"/>
+    <w:lsdException w:name="Closing" w:semiHidden="1" w:unhideWhenUsed="1"/>
+    <w:lsdException w:name="Signature" w:semiHidden="1" w:unhideWhenUsed="1"/>
+    <w:lsdException w:name="Default Paragraph Font" w:semiHidden="1" w:uiPriority="1" w:unhideWhenUsed="1"/>
+    <w:lsdException w:name="Body Text" w:semiHidden="1" w:unhideWhenUsed="1"/>
+    <w:lsdException w:name="Body Text Indent" w:semiHidden="1" w:unhideWhenUsed="1"/>
+    <w:lsdException w:name="List Continue" w:semiHidden="1" w:unhideWhenUsed="1"/>
+    <w:lsdException w:name="List Continue 2" w:semiHidden="1" w:unhideWhenUsed="1"/>
+    <w:lsdException w:name="List Continue 3" w:semiHidden="1" w:unhideWhenUsed="1"/>
+    <w:lsdException w:name="List Continue 4" w:semiHidden="1" w:unhideWhenUsed="1"/>
+    <w:lsdException w:name="List Continue 5" w:semiHidden="1" w:unhideWhenUsed="1"/>
+    <w:lsdException w:name="Message Header" w:semiHidden="1" w:unhideWhenUsed="1"/>
+    <w:lsdException w:name="Subtitle" w:uiPriority="11" w:qFormat="1"/>
+    <w:lsdException w:name="Salutation" w:semiHidden="1" w:unhideWhenUsed="1"/>
+    <w:lsdException w:name="Date" w:semiHidden="1" w:unhideWhenUsed="1"/>
+    <w:lsdException w:name="Body Text First Indent" w:semiHidden="1" w:unhideWhenUsed="1"/>
+    <w:lsdException w:name="Body Text First Indent 2" w:semiHidden="1" w:unhideWhenUsed="1"/>
+    <w:lsdException w:name="Note Heading" w:semiHidden="1" w:unhideWhenUsed="1"/>
+    <w:lsdException w:name="Body Text 2" w:semiHidden="1" w:unhideWhenUsed="1"/>
+    <w:lsdException w:name="Body Text 3" w:semiHidden="1" w:unhideWhenUsed="1"/>
+    <w:lsdException w:name="Body Text Indent 2" w:semiHidden="1" w:unhideWhenUsed="1"/>
+    <w:lsdException w:name="Body Text Indent 3" w:semiHidden="1" w:unhideWhenUsed="1"/>
+    <w:lsdException w:name="Block Text" w:semiHidden="1" w:unhideWhenUsed="1"/>
+    <w:lsdException w:name="Hyperlink" w:semiHidden="1" w:unhideWhenUsed="1"/>
+    <w:lsdException w:name="FollowedHyperlink" w:semiHidden="1" w:unhideWhenUsed="1"/>
+    <w:lsdException w:name="Strong" w:uiPriority="22" w:qFormat="1"/>
+    <w:lsdException w:name="Emphasis" w:uiPriority="20" w:qFormat="1"/>
+    <w:lsdException w:name="Document Map" w:semiHidden="1" w:unhideWhenUsed="1"/>
+    <w:lsdException w:name="Plain Text" w:semiHidden="1" w:unhideWhenUsed="1"/>
+    <w:lsdException w:name="E-mail Signature" w:semiHidden="1" w:unhideWhenUsed="1"/>
+    <w:lsdException w:name="HTML Top of Form" w:semiHidden="1" w:unhideWhenUsed="1"/>
+    <w:lsdException w:name="HTML Bottom of Form" w:semiHidden="1" w:unhideWhenUsed="1"/>
+    <w:lsdException w:name="Normal (Web)" w:semiHidden="1" w:unhideWhenUsed="1"/>
+    <w:lsdException w:name="HTML Acronym" w:semiHidden="1" w:unhideWhenUsed="1"/>
+    <w:lsdException w:name="HTML Address" w:semiHidden="1" w:unhideWhenUsed="1"/>
+    <w:lsdException w:name="HTML Cite" w:semiHidden="1" w:unhideWhenUsed="1"/>
+    <w:lsdException w:name="HTML Code" w:semiHidden="1" w:unhideWhenUsed="1"/>
+    <w:lsdException w:name="HTML Definition" w:semiHidden="1" w:unhideWhenUsed="1"/>
+    <w:lsdException w:name="HTML Keyboard" w:semiHidden="1" w:unhideWhenUsed="1"/>
+    <w:lsdException w:name="HTML Preformatted" w:semiHidden="1" w:unhideWhenUsed="1"/>
+    <w:lsdException w:name="HTML Sample" w:semiHidden="1" w:unhideWhenUsed="1"/>
+    <w:lsdException w:name="HTML Typewriter" w:semiHidden="1" w:unhideWhenUsed="1"/>
+    <w:lsdException w:name="HTML Variable" w:semiHidden="1" w:unhideWhenUsed="1"/>
+    <w:lsdException w:name="Normal Table" w:semiHidden="1" w:unhideWhenUsed="1"/>
+    <w:lsdException w:name="annotation subject" w:semiHidden="1" w:unhideWhenUsed="1"/>
+    <w:lsdException w:name="No List" w:semiHidden="1" w:unhideWhenUsed="1"/>
+    <w:lsdException w:name="Outline List 1" w:semiHidden="1" w:unhideWhenUsed="1"/>
+    <w:lsdException w:name="Outline List 2" w:semiHidden="1" w:unhideWhenUsed="1"/>
+    <w:lsdException w:name="Outline List 3" w:semiHidden="1" w:unhideWhenUsed="1"/>
+    <w:lsdException w:name="Table Simple 1" w:semiHidden="1" w:unhideWhenUsed="1"/>
+    <w:lsdException w:name="Table Simple 2" w:semiHidden="1" w:unhideWhenUsed="1"/>
+    <w:lsdException w:name="Table Simple 3" w:semiHidden="1" w:unhideWhenUsed="1"/>
+    <w:lsdException w:name="Table Classic 1" w:semiHidden="1" w:unhideWhenUsed="1"/>
+    <w:lsdException w:name="Table Classic 2" w:semiHidden="1" w:unhideWhenUsed="1"/>
+    <w:lsdException w:name="Table Classic 3" w:semiHidden="1" w:unhideWhenUsed="1"/>
+    <w:lsdException w:name="Table Classic 4" w:semiHidden="1" w:unhideWhenUsed="1"/>
+    <w:lsdException w:name="Table Colorful 1" w:semiHidden="1" w:unhideWhenUsed="1"/>
+    <w:lsdException w:name="Table Colorful 2" w:semiHidden="1" w:unhideWhenUsed="1"/>
+    <w:lsdException w:name="Table Colorful 3" w:semiHidden="1" w:unhideWhenUsed="1"/>
+    <w:lsdException w:name="Table Columns 1" w:semiHidden="1" w:unhideWhenUsed="1"/>
+    <w:lsdException w:name="Table Columns 2" w:semiHidden="1" w:unhideWhenUsed="1"/>
+    <w:lsdException w:name="Table Columns 3" w:semiHidden="1" w:unhideWhenUsed="1"/>
+    <w:lsdException w:name="Table Columns 4" w:semiHidden="1" w:unhideWhenUsed="1"/>
+    <w:lsdException w:name="Table Columns 5" w:semiHidden="1" w:unhideWhenUsed="1"/>
+    <w:lsdException w:name="Table Grid 1" w:semiHidden="1" w:unhideWhenUsed="1"/>
+    <w:lsdException w:name="Table Grid 2" w:semiHidden="1" w:unhideWhenUsed="1"/>
+    <w:lsdException w:name="Table Grid 3" w:semiHidden="1" w:unhideWhenUsed="1"/>
+    <w:lsdException w:name="Table Grid 4" w:semiHidden="1" w:unhideWhenUsed="1"/>
+    <w:lsdException w:name="Table Grid 5" w:semiHidden="1" w:unhideWhenUsed="1"/>
+    <w:lsdException w:name="Table Grid 6" w:semiHidden="1" w:unhideWhenUsed="1"/>
+    <w:lsdException w:name="Table Grid 7" w:semiHidden="1" w:unhideWhenUsed="1"/>
+    <w:lsdException w:name="Table Grid 8" w:semiHidden="1" w:unhideWhenUsed="1"/>
+    <w:lsdException w:name="Table List 1" w:semiHidden="1" w:unhideWhenUsed="1"/>
+    <w:lsdException w:name="Table List 2" w:semiHidden="1" w:unhideWhenUsed="1"/>
+    <w:lsdException w:name="Table List 3" w:semiHidden="1" w:unhideWhenUsed="1"/>
+    <w:lsdException w:name="Table List 4" w:semiHidden="1" w:unhideWhenUsed="1"/>
+    <w:lsdException w:name="Table List 5" w:semiHidden="1" w:unhideWhenUsed="1"/>
+    <w:lsdException w:name="Table List 6" w:semiHidden="1" w:unhideWhenUsed="1"/>
+    <w:lsdException w:name="Table List 7" w:semiHidden="1" w:unhideWhenUsed="1"/>
+    <w:lsdException w:name="Table List 8" w:semiHidden="1" w:unhideWhenUsed="1"/>
+    <w:lsdException w:name="Table 3D effects 1" w:semiHidden="1" w:unhideWhenUsed="1"/>
+    <w:lsdException w:name="Table 3D effects 2" w:semiHidden="1" w:unhideWhenUsed="1"/>
+    <w:lsdException w:name="Table 3D effects 3" w:semiHidden="1" w:unhideWhenUsed="1"/>
+    <w:lsdException w:name="Table Contemporary" w:semiHidden="1" w:unhideWhenUsed="1"/>
+    <w:lsdException w:name="Table Elegant" w:semiHidden="1" w:unhideWhenUsed="1"/>
+    <w:lsdException w:name="Table Professional" w:semiHidden="1" w:unhideWhenUsed="1"/>
+    <w:lsdException w:name="Table Subtle 1" w:semiHidden="1" w:unhideWhenUsed="1"/>
+    <w:lsdException w:name="Table Subtle 2" w:semiHidden="1" w:unhideWhenUsed="1"/>
+    <w:lsdException w:name="Table Web 1" w:semiHidden="1" w:unhideWhenUsed="1"/>
+    <w:lsdException w:name="Table Web 2" w:semiHidden="1" w:unhideWhenUsed="1"/>
+    <w:lsdException w:name="Table Web 3" w:semiHidden="1" w:unhideWhenUsed="1"/>
+    <w:lsdException w:name="Balloon Text" w:semiHidden="1" w:unhideWhenUsed="1"/>
+    <w:lsdException w:name="Table Grid" w:uiPriority="39"/>
+    <w:lsdException w:name="Table Theme" w:semiHidden="1" w:unhideWhenUsed="1"/>
+    <w:lsdException w:name="Placeholder Text" w:semiHidden="1"/>
+    <w:lsdException w:name="No Spacing" w:uiPriority="1" w:qFormat="1"/>
+    <w:lsdException w:name="Light Shading" w:uiPriority="60"/>
+    <w:lsdException w:name="Light List" w:uiPriority="61"/>
+    <w:lsdException w:name="Light Grid" w:uiPriority="62"/>
+    <w:lsdException w:name="Medium Shading 1" w:uiPriority="63"/>
+    <w:lsdException w:name="Medium Shading 2" w:uiPriority="64"/>
+    <w:lsdException w:name="Medium List 1" w:uiPriority="65"/>
+    <w:lsdException w:name="Medium List 2" w:uiPriority="66"/>
+    <w:lsdException w:name="Medium Grid 1" w:uiPriority="67"/>
+    <w:lsdException w:name="Medium Grid 2" w:uiPriority="68"/>
+    <w:lsdException w:name="Medium Grid 3" w:uiPriority="69"/>
+    <w:lsdException w:name="Dark List" w:uiPriority="70"/>
+    <w:lsdException w:name="Colorful Shading" w:uiPriority="71"/>
+    <w:lsdException w:name="Colorful List" w:uiPriority="72"/>
+    <w:lsdException w:name="Colorful Grid" w:uiPriority="73"/>
+    <w:lsdException w:name="Light Shading Accent 1" w:uiPriority="60"/>
+    <w:lsdException w:name="Light List Accent 1" w:uiPriority="61"/>
+    <w:lsdException w:name="Light Grid Accent 1" w:uiPriority="62"/>
+    <w:lsdException w:name="Medium Shading 1 Accent 1" w:uiPriority="63"/>
+    <w:lsdException w:name="Medium Shading 2 Accent 1" w:uiPriority="64"/>
+    <w:lsdException w:name="Medium List 1 Accent 1" w:uiPriority="65"/>
+    <w:lsdException w:name="Revision" w:semiHidden="1"/>
+    <w:lsdException w:name="List Paragraph" w:uiPriority="34" w:qFormat="1"/>
+    <w:lsdException w:name="Quote" w:uiPriority="29" w:qFormat="1"/>
+    <w:lsdException w:name="Intense Quote" w:uiPriority="30" w:qFormat="1"/>
+    <w:lsdException w:name="Medium List 2 Accent 1" w:uiPriority="66"/>
+    <w:lsdException w:name="Medium Grid 1 Accent 1" w:uiPriority="67"/>
+    <w:lsdException w:name="Medium Grid 2 Accent 1" w:uiPriority="68"/>
+    <w:lsdException w:name="Medium Grid 3 Accent 1" w:uiPriority="69"/>
+    <w:lsdException w:name="Dark List Accent 1" w:uiPriority="70"/>
+    <w:lsdException w:name="Colorful Shading Accent 1" w:uiPriority="71"/>
+    <w:lsdException w:name="Colorful List Accent 1" w:uiPriority="72"/>
+    <w:lsdException w:name="Colorful Grid Accent 1" w:uiPriority="73"/>
+    <w:lsdException w:name="Light Shading Accent 2" w:uiPriority="60"/>
+    <w:lsdException w:name="Light List Accent 2" w:uiPriority="61"/>
+    <w:lsdException w:name="Light Grid Accent 2" w:uiPriority="62"/>
+    <w:lsdException w:name="Medium Shading 1 Accent 2" w:uiPriority="63"/>
+    <w:lsdException w:name="Medium Shading 2 Accent 2" w:uiPriority="64"/>
+    <w:lsdException w:name="Medium List 1 Accent 2" w:uiPriority="65"/>
+    <w:lsdException w:name="Medium List 2 Accent 2" w:uiPriority="66"/>
+    <w:lsdException w:name="Medium Grid 1 Accent 2" w:uiPriority="67"/>
+    <w:lsdException w:name="Medium Grid 2 Accent 2" w:uiPriority="68"/>
+    <w:lsdException w:name="Medium Grid 3 Accent 2" w:uiPriority="69"/>
+    <w:lsdException w:name="Dark List Accent 2" w:uiPriority="70"/>
+    <w:lsdException w:name="Colorful Shading Accent 2" w:uiPriority="71"/>
+    <w:lsdException w:name="Colorful List Accent 2" w:uiPriority="72"/>
+    <w:lsdException w:name="Colorful Grid Accent 2" w:uiPriority="73"/>
+    <w:lsdException w:name="Light Shading Accent 3" w:uiPriority="60"/>
+    <w:lsdException w:name="Light List Accent 3" w:uiPriority="61"/>
+    <w:lsdException w:name="Light Grid Accent 3" w:uiPriority="62"/>
+    <w:lsdException w:name="Medium Shading 1 Accent 3" w:uiPriority="63"/>
+    <w:lsdException w:name="Medium Shading 2 Accent 3" w:uiPriority="64"/>
+    <w:lsdException w:name="Medium List 1 Accent 3" w:uiPriority="65"/>
+    <w:lsdException w:name="Medium List 2 Accent 3" w:uiPriority="66"/>
+    <w:lsdException w:name="Medium Grid 1 Accent 3" w:uiPriority="67"/>
+    <w:lsdException w:name="Medium Grid 2 Accent 3" w:uiPriority="68"/>
+    <w:lsdException w:name="Medium Grid 3 Accent 3" w:uiPriority="69"/>
+    <w:lsdException w:name="Dark List Accent 3" w:uiPriority="70"/>
+    <w:lsdException w:name="Colorful Shading Accent 3" w:uiPriority="71"/>
+    <w:lsdException w:name="Colorful List Accent 3" w:uiPriority="72"/>
+    <w:lsdException w:name="Colorful Grid Accent 3" w:uiPriority="73"/>
+    <w:lsdException w:name="Light Shading Accent 4" w:uiPriority="60"/>
+    <w:lsdException w:name="Light List Accent 4" w:uiPriority="61"/>
+    <w:lsdException w:name="Light Grid Accent 4" w:uiPriority="62"/>
+    <w:lsdException w:name="Medium Shading 1 Accent 4" w:uiPriority="63"/>
+    <w:lsdException w:name="Medium Shading 2 Accent 4" w:uiPriority="64"/>
+    <w:lsdException w:name="Medium List 1 Accent 4" w:uiPriority="65"/>
+    <w:lsdException w:name="Medium List 2 Accent 4" w:uiPriority="66"/>
+    <w:lsdException w:name="Medium Grid 1 Accent 4" w:uiPriority="67"/>
+    <w:lsdException w:name="Medium Grid 2 Accent 4" w:uiPriority="68"/>
+    <w:lsdException w:name="Medium Grid 3 Accent 4" w:uiPriority="69"/>
+    <w:lsdException w:name="Dark List Accent 4" w:uiPriority="70"/>
+    <w:lsdException w:name="Colorful Shading Accent 4" w:uiPriority="71"/>
+    <w:lsdException w:name="Colorful List Accent 4" w:uiPriority="72"/>
+    <w:lsdException w:name="Colorful Grid Accent 4" w:uiPriority="73"/>
+    <w:lsdException w:name="Light Shading Accent 5" w:uiPriority="60"/>
+    <w:lsdException w:name="Light List Accent 5" w:uiPriority="61"/>
+    <w:lsdException w:name="Light Grid Accent 5" w:uiPriority="62"/>
+    <w:lsdException w:name="Medium Shading 1 Accent 5" w:uiPriority="63"/>
+    <w:lsdException w:name="Medium Shading 2 Accent 5" w:uiPriority="64"/>
+    <w:lsdException w:name="Medium List 1 Accent 5" w:uiPriority="65"/>
+    <w:lsdException w:name="Medium List 2 Accent 5" w:uiPriority="66"/>
+    <w:lsdException w:name="Medium Grid 1 Accent 5" w:uiPriority="67"/>
+    <w:lsdException w:name="Medium Grid 2 Accent 5" w:uiPriority="68"/>
+    <w:lsdException w:name="Medium Grid 3 Accent 5" w:uiPriority="69"/>
+    <w:lsdException w:name="Dark List Accent 5" w:uiPriority="70"/>
+    <w:lsdException w:name="Colorful Shading Accent 5" w:uiPriority="71"/>
+    <w:lsdException w:name="Colorful List Accent 5" w:uiPriority="72"/>
+    <w:lsdException w:name="Colorful Grid Accent 5" w:uiPriority="73"/>
+    <w:lsdException w:name="Light Shading Accent 6" w:uiPriority="60"/>
+    <w:lsdException w:name="Light List Accent 6" w:uiPriority="61"/>
+    <w:lsdException w:name="Light Grid Accent 6" w:uiPriority="62"/>
+    <w:lsdException w:name="Medium Shading 1 Accent 6" w:uiPriority="63"/>
+    <w:lsdException w:name="Medium Shading 2 Accent 6" w:uiPriority="64"/>
+    <w:lsdException w:name="Medium List 1 Accent 6" w:uiPriority="65"/>
+    <w:lsdException w:name="Medium List 2 Accent 6" w:uiPriority="66"/>
+    <w:lsdException w:name="Medium Grid 1 Accent 6" w:uiPriority="67"/>
+    <w:lsdException w:name="Medium Grid 2 Accent 6" w:uiPriority="68"/>
+    <w:lsdException w:name="Medium Grid 3 Accent 6" w:uiPriority="69"/>
+    <w:lsdException w:name="Dark List Accent 6" w:uiPriority="70"/>
+    <w:lsdException w:name="Colorful Shading Accent 6" w:uiPriority="71"/>
+    <w:lsdException w:name="Colorful List Accent 6" w:uiPriority="72"/>
+    <w:lsdException w:name="Colorful Grid Accent 6" w:uiPriority="73"/>
+    <w:lsdException w:name="Subtle Emphasis" w:uiPriority="19" w:qFormat="1"/>
+    <w:lsdException w:name="Intense Emphasis" w:uiPriority="21" w:qFormat="1"/>
+    <w:lsdException w:name="Subtle Reference" w:uiPriority="31" w:qFormat="1"/>
+    <w:lsdException w:name="Intense Reference" w:uiPriority="32" w:qFormat="1"/>
+    <w:lsdException w:name="Book Title" w:uiPriority="33" w:qFormat="1"/>
+    <w:lsdException w:name="Bibliography" w:semiHidden="1" w:uiPriority="37" w:unhideWhenUsed="1"/>
+    <w:lsdException w:name="TOC Heading" w:semiHidden="1" w:uiPriority="39" w:unhideWhenUsed="1" w:qFormat="1"/>
+    <w:lsdException w:name="Plain Table 1" w:uiPriority="41"/>
+    <w:lsdException w:name="Plain Table 2" w:uiPriority="42"/>
+    <w:lsdException w:name="Plain Table 3" w:uiPriority="43"/>
+    <w:lsdException w:name="Plain Table 4" w:uiPriority="44"/>
+    <w:lsdException w:name="Plain Table 5" w:uiPriority="45"/>
+    <w:lsdException w:name="Grid Table Light" w:uiPriority="40"/>
+    <w:lsdException w:name="Grid Table 1 Light" w:uiPriority="46"/>
+    <w:lsdException w:name="Grid Table 2" w:uiPriority="47"/>
+    <w:lsdException w:name="Grid Table 3" w:uiPriority="48"/>
+    <w:lsdException w:name="Grid Table 4" w:uiPriority="49"/>
+    <w:lsdException w:name="Grid Table 5 Dark" w:uiPriority="50"/>
+    <w:lsdException w:name="Grid Table 6 Colorful" w:uiPriority="51"/>
+    <w:lsdException w:name="Grid Table 7 Colorful" w:uiPriority="52"/>
+    <w:lsdException w:name="Grid Table 1 Light Accent 1" w:uiPriority="46"/>
+    <w:lsdException w:name="Grid Table 2 Accent 1" w:uiPriority="47"/>
+    <w:lsdException w:name="Grid Table 3 Accent 1" w:uiPriority="48"/>
+    <w:lsdException w:name="Grid Table 4 Accent 1" w:uiPriority="49"/>
+    <w:lsdException w:name="Grid Table 5 Dark Accent 1" w:uiPriority="50"/>
+    <w:lsdException w:name="Grid Table 6 Colorful Accent 1" w:uiPriority="51"/>
+    <w:lsdException w:name="Grid Table 7 Colorful Accent 1" w:uiPriority="52"/>
+    <w:lsdException w:name="Grid Table 1 Light Accent 2" w:uiPriority="46"/>
+    <w:lsdException w:name="Grid Table 2 Accent 2" w:uiPriority="47"/>
+    <w:lsdException w:name="Grid Table 3 Accent 2" w:uiPriority="48"/>
+    <w:lsdException w:name="Grid Table 4 Accent 2" w:uiPriority="49"/>
+    <w:lsdException w:name="Grid Table 5 Dark Accent 2" w:uiPriority="50"/>
+    <w:lsdException w:name="Grid Table 6 Colorful Accent 2" w:uiPriority="51"/>
+    <w:lsdException w:name="Grid Table 7 Colorful Accent 2" w:uiPriority="52"/>
+    <w:lsdException w:name="Grid Table 1 Light Accent 3" w:uiPriority="46"/>
+    <w:lsdException w:name="Grid Table 2 Accent 3" w:uiPriority="47"/>
+    <w:lsdException w:name="Grid Table 3 Accent 3" w:uiPriority="48"/>
+    <w:lsdException w:name="Grid Table 4 Accent 3" w:uiPriority="49"/>
+    <w:lsdException w:name="Grid Table 5 Dark Accent 3" w:uiPriority="50"/>
+    <w:lsdException w:name="Grid Table 6 Colorful Accent 3" w:uiPriority="51"/>
+    <w:lsdException w:name="Grid Table 7 Colorful Accent 3" w:uiPriority="52"/>
+    <w:lsdException w:name="Grid Table 1 Light Accent 4" w:uiPriority="46"/>
+    <w:lsdException w:name="Grid Table 2 Accent 4" w:uiPriority="47"/>
+    <w:lsdException w:name="Grid Table 3 Accent 4" w:uiPriority="48"/>
+    <w:lsdException w:name="Grid Table 4 Accent 4" w:uiPriority="49"/>
+    <w:lsdException w:name="Grid Table 5 Dark Accent 4" w:uiPriority="50"/>
+    <w:lsdException w:name="Grid Table 6 Colorful Accent 4" w:uiPriority="51"/>
+    <w:lsdException w:name="Grid Table 7 Colorful Accent 4" w:uiPriority="52"/>
+    <w:lsdException w:name="Grid Table 1 Light Accent 5" w:uiPriority="46"/>
+    <w:lsdException w:name="Grid Table 2 Accent 5" w:uiPriority="47"/>
+    <w:lsdException w:name="Grid Table 3 Accent 5" w:uiPriority="48"/>
+    <w:lsdException w:name="Grid Table 4 Accent 5" w:uiPriority="49"/>
+    <w:lsdException w:name="Grid Table 5 Dark Accent 5" w:uiPriority="50"/>
+    <w:lsdException w:name="Grid Table 6 Colorful Accent 5" w:uiPriority="51"/>
+    <w:lsdException w:name="Grid Table 7 Colorful Accent 5" w:uiPriority="52"/>
+    <w:lsdException w:name="Grid Table 1 Light Accent 6" w:uiPriority="46"/>
+    <w:lsdException w:name="Grid Table 2 Accent 6" w:uiPriority="47"/>
+    <w:lsdException w:name="Grid Table 3 Accent 6" w:uiPriority="48"/>
+    <w:lsdException w:name="Grid Table 4 Accent 6" w:uiPriority="49"/>
+    <w:lsdException w:name="Grid Table 5 Dark Accent 6" w:uiPriority="50"/>
+    <w:lsdException w:name="Grid Table 6 Colorful Accent 6" w:uiPriority="51"/>
+    <w:lsdException w:name="Grid Table 7 Colorful Accent 6" w:uiPriority="52"/>
+    <w:lsdException w:name="List Table 1 Light" w:uiPriority="46"/>
+    <w:lsdException w:name="List Table 2" w:uiPriority="47"/>
+    <w:lsdException w:name="List Table 3" w:uiPriority="48"/>
+    <w:lsdException w:name="List Table 4" w:uiPriority="49"/>
+    <w:lsdException w:name="List Table 5 Dark" w:uiPriority="50"/>
+    <w:lsdException w:name="List Table 6 Colorful" w:uiPriority="51"/>
+    <w:lsdException w:name="List Table 7 Colorful" w:uiPriority="52"/>
+    <w:lsdException w:name="List Table 1 Light Accent 1" w:uiPriority="46"/>
+    <w:lsdException w:name="List Table 2 Accent 1" w:uiPriority="47"/>
+    <w:lsdException w:name="List Table 3 Accent 1" w:uiPriority="48"/>
+    <w:lsdException w:name="List Table 4 Accent 1" w:uiPriority="49"/>
+    <w:lsdException w:name="List Table 5 Dark Accent 1" w:uiPriority="50"/>
+    <w:lsdException w:name="List Table 6 Colorful Accent 1" w:uiPriority="51"/>
+    <w:lsdException w:name="List Table 7 Colorful Accent 1" w:uiPriority="52"/>
+    <w:lsdException w:name="List Table 1 Light Accent 2" w:uiPriority="46"/>
+    <w:lsdException w:name="List Table 2 Accent 2" w:uiPriority="47"/>
+    <w:lsdException w:name="List Table 3 Accent 2" w:uiPriority="48"/>
+    <w:lsdException w:name="List Table 4 Accent 2" w:uiPriority="49"/>
+    <w:lsdException w:name="List Table 5 Dark Accent 2" w:uiPriority="50"/>
+    <w:lsdException w:name="List Table 6 Colorful Accent 2" w:uiPriority="51"/>
+    <w:lsdException w:name="List Table 7 Colorful Accent 2" w:uiPriority="52"/>
+    <w:lsdException w:name="List Table 1 Light Accent 3" w:uiPriority="46"/>
+    <w:lsdException w:name="List Table 2 Accent 3" w:uiPriority="47"/>
+    <w:lsdException w:name="List Table 3 Accent 3" w:uiPriority="48"/>
+    <w:lsdException w:name="List Table 4 Accent 3" w:uiPriority="49"/>
+    <w:lsdException w:name="List Table 5 Dark Accent 3" w:uiPriority="50"/>
+    <w:lsdException w:name="List Table 6 Colorful Accent 3" w:uiPriority="51"/>
+    <w:lsdException w:name="List Table 7 Colorful Accent 3" w:uiPriority="52"/>
+    <w:lsdException w:name="List Table 1 Light Accent 4" w:uiPriority="46"/>
+    <w:lsdException w:name="List Table 2 Accent 4" w:uiPriority="47"/>
+    <w:lsdException w:name="List Table 3 Accent 4" w:uiPriority="48"/>
+    <w:lsdException w:name="List Table 4 Accent 4" w:uiPriority="49"/>
+    <w:lsdException w:name="List Table 5 Dark Accent 4" w:uiPriority="50"/>
+    <w:lsdException w:name="List Table 6 Colorful Accent 4" w:uiPriority="51"/>
+    <w:lsdException w:name="List Table 7 Colorful Accent 4" w:uiPriority="52"/>
+    <w:lsdException w:name="List Table 1 Light Accent 5" w:uiPriority="46"/>
+    <w:lsdException w:name="List Table 2 Accent 5" w:uiPriority="47"/>
+    <w:lsdException w:name="List Table 3 Accent 5" w:uiPriority="48"/>
+    <w:lsdException w:name="List Table 4 Accent 5" w:uiPriority="49"/>
+    <w:lsdException w:name="List Table 5 Dark Accent 5" w:uiPriority="50"/>
+    <w:lsdException w:name="List Table 6 Colorful Accent 5" w:uiPriority="51"/>
+    <w:lsdException w:name="List Table 7 Colorful Accent 5" w:uiPriority="52"/>
+    <w:lsdException w:name="List Table 1 Light Accent 6" w:uiPriority="46"/>
+    <w:lsdException w:name="List Table 2 Accent 6" w:uiPriority="47"/>
+    <w:lsdException w:name="List Table 3 Accent 6" w:uiPriority="48"/>
+    <w:lsdException w:name="List Table 4 Accent 6" w:uiPriority="49"/>
+    <w:lsdException w:name="List Table 5 Dark Accent 6" w:uiPriority="50"/>
+    <w:lsdException w:name="List Table 6 Colorful Accent 6" w:uiPriority="51"/>
+    <w:lsdException w:name="List Table 7 Colorful Accent 6" w:uiPriority="52"/>
   </w:latentStyles>
   <w:style w:type="paragraph" w:default="1" w:styleId="Normal">
     <w:name w:val="Normal"/>
@@ -8098,7 +8040,7 @@
   <a:extraClrSchemeLst/>
   <a:extLst>
     <a:ext uri="{05A4C25C-085E-4340-85A3-A5531E510DB2}">
-      <thm15:themeFamily xmlns:thm15="http://schemas.microsoft.com/office/thememl/2012/main" xmlns="" name="Office Theme" id="{62F939B6-93AF-4DB8-9C6B-D6C7DFDC589F}" vid="{4A3C46E8-61CC-4603-A589-7422A47A8E4A}"/>
+      <thm15:themeFamily xmlns:thm15="http://schemas.microsoft.com/office/thememl/2012/main" name="Office Theme" id="{62F939B6-93AF-4DB8-9C6B-D6C7DFDC589F}" vid="{4A3C46E8-61CC-4603-A589-7422A47A8E4A}"/>
     </a:ext>
   </a:extLst>
 </a:theme>

</xml_diff>